<commit_message>
Actualicé archivos, edité X y eliminé Y
</commit_message>
<xml_diff>
--- a/Proyecto Completo/IP.Portilla.Israel.Interfaces.Multimedia.docx
+++ b/Proyecto Completo/IP.Portilla.Israel.Interfaces.Multimedia.docx
@@ -511,9 +511,9 @@
         <w:pStyle w:val="Prrafodelista"/>
         <w:numPr>
           <w:ilvl w:val="0"/>
-          <w:numId w:val="4"/>
+          <w:numId w:val="90"/>
         </w:numPr>
-        <w:spacing w:after="160" w:line="360" w:lineRule="auto"/>
+        <w:spacing w:line="360" w:lineRule="auto"/>
         <w:rPr>
           <w:rFonts w:ascii="Times New Roman" w:hAnsi="Times New Roman" w:cs="Times New Roman"/>
           <w:sz w:val="24"/>
@@ -534,11 +534,13 @@
         <w:pStyle w:val="Prrafodelista"/>
         <w:numPr>
           <w:ilvl w:val="0"/>
-          <w:numId w:val="4"/>
+          <w:numId w:val="90"/>
         </w:numPr>
-        <w:spacing w:after="160" w:line="360" w:lineRule="auto"/>
-        <w:rPr>
-          <w:rFonts w:ascii="Times New Roman" w:hAnsi="Times New Roman" w:cs="Times New Roman"/>
+        <w:spacing w:line="360" w:lineRule="auto"/>
+        <w:rPr>
+          <w:rFonts w:ascii="Times New Roman" w:hAnsi="Times New Roman" w:cs="Times New Roman"/>
+          <w:b/>
+          <w:bCs/>
           <w:sz w:val="24"/>
           <w:szCs w:val="24"/>
         </w:rPr>
@@ -4972,58 +4974,6 @@
     </w:p>
     <w:p>
       <w:pPr>
-        <w:pStyle w:val="Prrafodelista"/>
-        <w:spacing w:line="360" w:lineRule="auto"/>
-        <w:ind w:left="643"/>
-        <w:jc w:val="both"/>
-        <w:rPr>
-          <w:rFonts w:ascii="Times New Roman" w:hAnsi="Times New Roman" w:cs="Times New Roman"/>
-          <w:sz w:val="24"/>
-          <w:szCs w:val="24"/>
-        </w:rPr>
-      </w:pPr>
-    </w:p>
-    <w:p>
-      <w:pPr>
-        <w:pStyle w:val="Prrafodelista"/>
-        <w:spacing w:line="360" w:lineRule="auto"/>
-        <w:ind w:left="643"/>
-        <w:jc w:val="both"/>
-        <w:rPr>
-          <w:rFonts w:ascii="Times New Roman" w:hAnsi="Times New Roman" w:cs="Times New Roman"/>
-          <w:sz w:val="24"/>
-          <w:szCs w:val="24"/>
-        </w:rPr>
-      </w:pPr>
-    </w:p>
-    <w:p>
-      <w:pPr>
-        <w:pStyle w:val="Prrafodelista"/>
-        <w:spacing w:line="360" w:lineRule="auto"/>
-        <w:ind w:left="643"/>
-        <w:jc w:val="both"/>
-        <w:rPr>
-          <w:rFonts w:ascii="Times New Roman" w:hAnsi="Times New Roman" w:cs="Times New Roman"/>
-          <w:sz w:val="24"/>
-          <w:szCs w:val="24"/>
-        </w:rPr>
-      </w:pPr>
-    </w:p>
-    <w:p>
-      <w:pPr>
-        <w:pStyle w:val="Prrafodelista"/>
-        <w:spacing w:line="360" w:lineRule="auto"/>
-        <w:ind w:left="643"/>
-        <w:jc w:val="both"/>
-        <w:rPr>
-          <w:rFonts w:ascii="Times New Roman" w:hAnsi="Times New Roman" w:cs="Times New Roman"/>
-          <w:sz w:val="24"/>
-          <w:szCs w:val="24"/>
-        </w:rPr>
-      </w:pPr>
-    </w:p>
-    <w:p>
-      <w:pPr>
         <w:spacing w:line="360" w:lineRule="auto"/>
         <w:rPr>
           <w:rFonts w:ascii="Times New Roman" w:hAnsi="Times New Roman" w:cs="Times New Roman"/>
@@ -5770,7 +5720,6 @@
                 <w:szCs w:val="24"/>
                 <w:lang w:val="es-EC"/>
               </w:rPr>
-              <w:lastRenderedPageBreak/>
               <w:t>Medallas deben desbloquearse por misiones.</w:t>
             </w:r>
           </w:p>
@@ -5801,7 +5750,6 @@
                 <w:szCs w:val="24"/>
                 <w:lang w:val="es-EC"/>
               </w:rPr>
-              <w:lastRenderedPageBreak/>
               <w:t>HU05</w:t>
             </w:r>
           </w:p>
@@ -5907,6 +5855,7 @@
                 <w:szCs w:val="24"/>
                 <w:lang w:val="es-EC"/>
               </w:rPr>
+              <w:lastRenderedPageBreak/>
               <w:t xml:space="preserve">Accesible desde PC y </w:t>
             </w:r>
             <w:proofErr w:type="spellStart"/>
@@ -5950,6 +5899,7 @@
           <w:szCs w:val="24"/>
           <w:lang w:val="es-ES"/>
         </w:rPr>
+        <w:lastRenderedPageBreak/>
         <w:t xml:space="preserve">De las historias de usuario presentadas derivamos el siguiente </w:t>
       </w:r>
       <w:proofErr w:type="spellStart"/>
@@ -7213,7 +7163,6 @@
     <w:p>
       <w:pPr>
         <w:spacing w:line="360" w:lineRule="auto"/>
-        <w:jc w:val="both"/>
         <w:rPr>
           <w:rFonts w:ascii="Times New Roman" w:hAnsi="Times New Roman" w:cs="Times New Roman"/>
           <w:sz w:val="24"/>
@@ -7224,11 +7173,6 @@
     </w:p>
     <w:p>
       <w:pPr>
-        <w:pStyle w:val="Prrafodelista"/>
-        <w:numPr>
-          <w:ilvl w:val="0"/>
-          <w:numId w:val="15"/>
-        </w:numPr>
         <w:spacing w:line="360" w:lineRule="auto"/>
         <w:rPr>
           <w:rFonts w:ascii="Times New Roman" w:hAnsi="Times New Roman" w:cs="Times New Roman"/>
@@ -7244,7 +7188,6 @@
           <w:szCs w:val="24"/>
           <w:lang w:val="es-ES"/>
         </w:rPr>
-        <w:lastRenderedPageBreak/>
         <w:t>Después de analizar tanto el mapa de simpatía,</w:t>
       </w:r>
       <w:r>
@@ -7268,7 +7211,6 @@
     </w:p>
     <w:p>
       <w:pPr>
-        <w:pStyle w:val="Prrafodelista"/>
         <w:spacing w:line="360" w:lineRule="auto"/>
         <w:rPr>
           <w:rFonts w:ascii="Times New Roman" w:hAnsi="Times New Roman" w:cs="Times New Roman"/>
@@ -7318,6 +7260,7 @@
                 <w:szCs w:val="24"/>
                 <w:lang w:val="es-EC"/>
               </w:rPr>
+              <w:lastRenderedPageBreak/>
               <w:t>ID</w:t>
             </w:r>
           </w:p>
@@ -8285,7 +8228,6 @@
                 <w:szCs w:val="24"/>
                 <w:lang w:val="es-EC"/>
               </w:rPr>
-              <w:lastRenderedPageBreak/>
               <w:t>ID</w:t>
             </w:r>
           </w:p>
@@ -8576,6 +8518,7 @@
                 <w:szCs w:val="24"/>
                 <w:lang w:val="es-EC"/>
               </w:rPr>
+              <w:lastRenderedPageBreak/>
               <w:t>RNF03</w:t>
             </w:r>
           </w:p>
@@ -9215,7 +9158,6 @@
     <w:p>
       <w:pPr>
         <w:spacing w:line="360" w:lineRule="auto"/>
-        <w:jc w:val="both"/>
         <w:rPr>
           <w:rFonts w:ascii="Times New Roman" w:hAnsi="Times New Roman" w:cs="Times New Roman"/>
           <w:sz w:val="24"/>
@@ -9227,7 +9169,6 @@
     <w:p>
       <w:pPr>
         <w:spacing w:line="360" w:lineRule="auto"/>
-        <w:jc w:val="both"/>
         <w:rPr>
           <w:rFonts w:ascii="Times New Roman" w:hAnsi="Times New Roman" w:cs="Times New Roman"/>
           <w:sz w:val="24"/>
@@ -9235,37 +9176,13 @@
           <w:lang w:val="es-ES"/>
         </w:rPr>
       </w:pPr>
-    </w:p>
-    <w:p>
-      <w:pPr>
-        <w:spacing w:line="360" w:lineRule="auto"/>
-        <w:jc w:val="both"/>
+      <w:r>
         <w:rPr>
           <w:rFonts w:ascii="Times New Roman" w:hAnsi="Times New Roman" w:cs="Times New Roman"/>
           <w:sz w:val="24"/>
           <w:szCs w:val="24"/>
           <w:lang w:val="es-ES"/>
         </w:rPr>
-      </w:pPr>
-    </w:p>
-    <w:p>
-      <w:pPr>
-        <w:spacing w:line="360" w:lineRule="auto"/>
-        <w:rPr>
-          <w:rFonts w:ascii="Times New Roman" w:hAnsi="Times New Roman" w:cs="Times New Roman"/>
-          <w:sz w:val="24"/>
-          <w:szCs w:val="24"/>
-          <w:lang w:val="es-ES"/>
-        </w:rPr>
-      </w:pPr>
-      <w:r>
-        <w:rPr>
-          <w:rFonts w:ascii="Times New Roman" w:hAnsi="Times New Roman" w:cs="Times New Roman"/>
-          <w:sz w:val="24"/>
-          <w:szCs w:val="24"/>
-          <w:lang w:val="es-ES"/>
-        </w:rPr>
-        <w:lastRenderedPageBreak/>
         <w:t xml:space="preserve">Por último, definiremos los principios de usabilidad de nuestra </w:t>
       </w:r>
       <w:proofErr w:type="gramStart"/>
@@ -9439,6 +9356,7 @@
           <w:szCs w:val="24"/>
           <w:lang w:val="es-ES"/>
         </w:rPr>
+        <w:lastRenderedPageBreak/>
         <w:t>El diseño permite que los usuarios encuentren la información o realicen las actividades sin</w:t>
       </w:r>
       <w:r>
@@ -9733,7 +9651,6 @@
           <w:szCs w:val="24"/>
           <w:lang w:val="es-ES"/>
         </w:rPr>
-        <w:lastRenderedPageBreak/>
         <w:t>La interfaz es intuitiva: los niños comprenden rápidamente cómo navegar por la aplicación</w:t>
       </w:r>
       <w:r>
@@ -9894,6 +9811,7 @@
           <w:szCs w:val="24"/>
           <w:lang w:val="es-ES"/>
         </w:rPr>
+        <w:lastRenderedPageBreak/>
         <w:t>Diseño</w:t>
       </w:r>
     </w:p>
@@ -10399,7 +10317,6 @@
           <w:sz w:val="24"/>
           <w:szCs w:val="24"/>
         </w:rPr>
-        <w:lastRenderedPageBreak/>
         <w:t xml:space="preserve">Decisiones tomadas para nuestra </w:t>
       </w:r>
       <w:proofErr w:type="gramStart"/>
@@ -10572,6 +10489,14 @@
           <w:szCs w:val="24"/>
         </w:rPr>
         <w:br/>
+      </w:r>
+      <w:r>
+        <w:rPr>
+          <w:rFonts w:ascii="Times New Roman" w:hAnsi="Times New Roman" w:cs="Times New Roman"/>
+          <w:sz w:val="24"/>
+          <w:szCs w:val="24"/>
+        </w:rPr>
+        <w:lastRenderedPageBreak/>
         <w:t>Se organizan 6 grandes secciones, diseñadas especialmente para niños de 7 a 12 años</w:t>
       </w:r>
       <w:r>
@@ -11015,7 +10940,6 @@
           <w:sz w:val="24"/>
           <w:szCs w:val="24"/>
         </w:rPr>
-        <w:lastRenderedPageBreak/>
         <w:t>Aprendizaje mediante retos.</w:t>
       </w:r>
     </w:p>
@@ -11199,6 +11123,7 @@
           <w:sz w:val="24"/>
           <w:szCs w:val="24"/>
         </w:rPr>
+        <w:lastRenderedPageBreak/>
         <w:t>3 opciones máximo por pregunta.</w:t>
       </w:r>
     </w:p>
@@ -11635,7 +11560,6 @@
           <w:sz w:val="24"/>
           <w:szCs w:val="24"/>
         </w:rPr>
-        <w:lastRenderedPageBreak/>
         <w:t>Objetivo conceptual:</w:t>
       </w:r>
     </w:p>
@@ -11867,6 +11791,7 @@
           <w:sz w:val="24"/>
           <w:szCs w:val="24"/>
         </w:rPr>
+        <w:lastRenderedPageBreak/>
         <w:t>Se usan planetas, colores espaciales, cohetes y estrellas.</w:t>
       </w:r>
     </w:p>
@@ -12309,7 +12234,6 @@
           <w:sz w:val="24"/>
           <w:szCs w:val="24"/>
         </w:rPr>
-        <w:lastRenderedPageBreak/>
         <w:t>El menú tiene íconos fácilmente reconocibles.</w:t>
       </w:r>
     </w:p>
@@ -12538,6 +12462,7 @@
           <w:sz w:val="24"/>
           <w:szCs w:val="24"/>
         </w:rPr>
+        <w:lastRenderedPageBreak/>
         <w:t>Predominio de ilustraciones y animaciones.</w:t>
       </w:r>
     </w:p>
@@ -12721,76 +12646,6 @@
     </w:p>
     <w:p>
       <w:pPr>
-        <w:spacing w:line="360" w:lineRule="auto"/>
-        <w:rPr>
-          <w:rFonts w:ascii="Times New Roman" w:hAnsi="Times New Roman" w:cs="Times New Roman"/>
-          <w:sz w:val="24"/>
-          <w:szCs w:val="24"/>
-        </w:rPr>
-      </w:pPr>
-    </w:p>
-    <w:p>
-      <w:pPr>
-        <w:spacing w:line="360" w:lineRule="auto"/>
-        <w:rPr>
-          <w:rFonts w:ascii="Times New Roman" w:hAnsi="Times New Roman" w:cs="Times New Roman"/>
-          <w:sz w:val="24"/>
-          <w:szCs w:val="24"/>
-        </w:rPr>
-      </w:pPr>
-    </w:p>
-    <w:p>
-      <w:pPr>
-        <w:spacing w:line="360" w:lineRule="auto"/>
-        <w:rPr>
-          <w:rFonts w:ascii="Times New Roman" w:hAnsi="Times New Roman" w:cs="Times New Roman"/>
-          <w:sz w:val="24"/>
-          <w:szCs w:val="24"/>
-        </w:rPr>
-      </w:pPr>
-    </w:p>
-    <w:p>
-      <w:pPr>
-        <w:spacing w:line="360" w:lineRule="auto"/>
-        <w:rPr>
-          <w:rFonts w:ascii="Times New Roman" w:hAnsi="Times New Roman" w:cs="Times New Roman"/>
-          <w:sz w:val="24"/>
-          <w:szCs w:val="24"/>
-        </w:rPr>
-      </w:pPr>
-    </w:p>
-    <w:p>
-      <w:pPr>
-        <w:spacing w:line="360" w:lineRule="auto"/>
-        <w:rPr>
-          <w:rFonts w:ascii="Times New Roman" w:hAnsi="Times New Roman" w:cs="Times New Roman"/>
-          <w:sz w:val="24"/>
-          <w:szCs w:val="24"/>
-        </w:rPr>
-      </w:pPr>
-    </w:p>
-    <w:p>
-      <w:pPr>
-        <w:spacing w:line="360" w:lineRule="auto"/>
-        <w:rPr>
-          <w:rFonts w:ascii="Times New Roman" w:hAnsi="Times New Roman" w:cs="Times New Roman"/>
-          <w:sz w:val="24"/>
-          <w:szCs w:val="24"/>
-        </w:rPr>
-      </w:pPr>
-    </w:p>
-    <w:p>
-      <w:pPr>
-        <w:spacing w:line="360" w:lineRule="auto"/>
-        <w:rPr>
-          <w:rFonts w:ascii="Times New Roman" w:hAnsi="Times New Roman" w:cs="Times New Roman"/>
-          <w:sz w:val="24"/>
-          <w:szCs w:val="24"/>
-        </w:rPr>
-      </w:pPr>
-    </w:p>
-    <w:p>
-      <w:pPr>
         <w:pStyle w:val="Prrafodelista"/>
         <w:numPr>
           <w:ilvl w:val="2"/>
@@ -12813,7 +12668,6 @@
           <w:sz w:val="24"/>
           <w:szCs w:val="24"/>
         </w:rPr>
-        <w:lastRenderedPageBreak/>
         <w:t>Modelado Conceptual de Maquetas</w:t>
       </w:r>
     </w:p>
@@ -12843,7 +12697,7 @@
           <w:szCs w:val="24"/>
         </w:rPr>
         <w:drawing>
-          <wp:anchor distT="0" distB="0" distL="114300" distR="114300" simplePos="0" relativeHeight="251658240" behindDoc="0" locked="0" layoutInCell="1" allowOverlap="1" wp14:anchorId="228BB89E" wp14:editId="5B920EAF">
+          <wp:anchor distT="0" distB="0" distL="114300" distR="114300" simplePos="0" relativeHeight="251658240" behindDoc="0" locked="0" layoutInCell="1" allowOverlap="1" wp14:anchorId="228BB89E" wp14:editId="202B1C7B">
             <wp:simplePos x="0" y="0"/>
             <wp:positionH relativeFrom="column">
               <wp:posOffset>366395</wp:posOffset>
@@ -12923,6 +12777,126 @@
     </w:p>
     <w:p>
       <w:pPr>
+        <w:spacing w:line="360" w:lineRule="auto"/>
+        <w:rPr>
+          <w:rFonts w:ascii="Times New Roman" w:hAnsi="Times New Roman" w:cs="Times New Roman"/>
+          <w:b/>
+          <w:bCs/>
+          <w:sz w:val="24"/>
+          <w:szCs w:val="24"/>
+        </w:rPr>
+      </w:pPr>
+    </w:p>
+    <w:p>
+      <w:pPr>
+        <w:spacing w:line="360" w:lineRule="auto"/>
+        <w:rPr>
+          <w:rFonts w:ascii="Times New Roman" w:hAnsi="Times New Roman" w:cs="Times New Roman"/>
+          <w:b/>
+          <w:bCs/>
+          <w:sz w:val="24"/>
+          <w:szCs w:val="24"/>
+        </w:rPr>
+      </w:pPr>
+    </w:p>
+    <w:p>
+      <w:pPr>
+        <w:spacing w:line="360" w:lineRule="auto"/>
+        <w:rPr>
+          <w:rFonts w:ascii="Times New Roman" w:hAnsi="Times New Roman" w:cs="Times New Roman"/>
+          <w:b/>
+          <w:bCs/>
+          <w:sz w:val="24"/>
+          <w:szCs w:val="24"/>
+        </w:rPr>
+      </w:pPr>
+    </w:p>
+    <w:p>
+      <w:pPr>
+        <w:spacing w:line="360" w:lineRule="auto"/>
+        <w:rPr>
+          <w:rFonts w:ascii="Times New Roman" w:hAnsi="Times New Roman" w:cs="Times New Roman"/>
+          <w:b/>
+          <w:bCs/>
+          <w:sz w:val="24"/>
+          <w:szCs w:val="24"/>
+        </w:rPr>
+      </w:pPr>
+    </w:p>
+    <w:p>
+      <w:pPr>
+        <w:spacing w:line="360" w:lineRule="auto"/>
+        <w:rPr>
+          <w:rFonts w:ascii="Times New Roman" w:hAnsi="Times New Roman" w:cs="Times New Roman"/>
+          <w:b/>
+          <w:bCs/>
+          <w:sz w:val="24"/>
+          <w:szCs w:val="24"/>
+        </w:rPr>
+      </w:pPr>
+    </w:p>
+    <w:p>
+      <w:pPr>
+        <w:spacing w:line="360" w:lineRule="auto"/>
+        <w:rPr>
+          <w:rFonts w:ascii="Times New Roman" w:hAnsi="Times New Roman" w:cs="Times New Roman"/>
+          <w:b/>
+          <w:bCs/>
+          <w:sz w:val="24"/>
+          <w:szCs w:val="24"/>
+        </w:rPr>
+      </w:pPr>
+    </w:p>
+    <w:p>
+      <w:pPr>
+        <w:spacing w:line="360" w:lineRule="auto"/>
+        <w:rPr>
+          <w:rFonts w:ascii="Times New Roman" w:hAnsi="Times New Roman" w:cs="Times New Roman"/>
+          <w:b/>
+          <w:bCs/>
+          <w:sz w:val="24"/>
+          <w:szCs w:val="24"/>
+        </w:rPr>
+      </w:pPr>
+    </w:p>
+    <w:p>
+      <w:pPr>
+        <w:spacing w:line="360" w:lineRule="auto"/>
+        <w:rPr>
+          <w:rFonts w:ascii="Times New Roman" w:hAnsi="Times New Roman" w:cs="Times New Roman"/>
+          <w:b/>
+          <w:bCs/>
+          <w:sz w:val="24"/>
+          <w:szCs w:val="24"/>
+        </w:rPr>
+      </w:pPr>
+    </w:p>
+    <w:p>
+      <w:pPr>
+        <w:spacing w:line="360" w:lineRule="auto"/>
+        <w:rPr>
+          <w:rFonts w:ascii="Times New Roman" w:hAnsi="Times New Roman" w:cs="Times New Roman"/>
+          <w:b/>
+          <w:bCs/>
+          <w:sz w:val="24"/>
+          <w:szCs w:val="24"/>
+        </w:rPr>
+      </w:pPr>
+    </w:p>
+    <w:p>
+      <w:pPr>
+        <w:spacing w:line="360" w:lineRule="auto"/>
+        <w:rPr>
+          <w:rFonts w:ascii="Times New Roman" w:hAnsi="Times New Roman" w:cs="Times New Roman"/>
+          <w:b/>
+          <w:bCs/>
+          <w:sz w:val="24"/>
+          <w:szCs w:val="24"/>
+        </w:rPr>
+      </w:pPr>
+    </w:p>
+    <w:p>
+      <w:pPr>
         <w:pStyle w:val="Prrafodelista"/>
         <w:numPr>
           <w:ilvl w:val="0"/>
@@ -12946,14 +12920,15 @@
           <w:sz w:val="24"/>
           <w:szCs w:val="24"/>
         </w:rPr>
+        <w:lastRenderedPageBreak/>
         <w:drawing>
-          <wp:anchor distT="0" distB="0" distL="114300" distR="114300" simplePos="0" relativeHeight="251659264" behindDoc="0" locked="0" layoutInCell="1" allowOverlap="1" wp14:anchorId="1CEB89C5" wp14:editId="749004B7">
+          <wp:anchor distT="0" distB="0" distL="114300" distR="114300" simplePos="0" relativeHeight="251659264" behindDoc="0" locked="0" layoutInCell="1" allowOverlap="1" wp14:anchorId="1CEB89C5" wp14:editId="247147E8">
             <wp:simplePos x="0" y="0"/>
-            <wp:positionH relativeFrom="column">
-              <wp:posOffset>186690</wp:posOffset>
+            <wp:positionH relativeFrom="margin">
+              <wp:posOffset>73556</wp:posOffset>
             </wp:positionH>
             <wp:positionV relativeFrom="paragraph">
-              <wp:posOffset>2704465</wp:posOffset>
+              <wp:posOffset>236855</wp:posOffset>
             </wp:positionV>
             <wp:extent cx="5400040" cy="3276600"/>
             <wp:effectExtent l="0" t="0" r="0" b="0"/>
@@ -13031,37 +13006,22 @@
           <w:rFonts w:ascii="Times New Roman" w:hAnsi="Times New Roman" w:cs="Times New Roman"/>
           <w:b/>
           <w:bCs/>
-          <w:sz w:val="24"/>
-          <w:szCs w:val="24"/>
-        </w:rPr>
-        <w:lastRenderedPageBreak/>
-        <w:t>Pantalla “Juego: Ordena los Planetas”</w:t>
-      </w:r>
-    </w:p>
-    <w:p>
-      <w:pPr>
-        <w:spacing w:line="360" w:lineRule="auto"/>
-        <w:rPr>
-          <w:rFonts w:ascii="Times New Roman" w:hAnsi="Times New Roman" w:cs="Times New Roman"/>
-          <w:b/>
-          <w:bCs/>
-          <w:sz w:val="24"/>
-          <w:szCs w:val="24"/>
-        </w:rPr>
-      </w:pPr>
-      <w:r>
-        <w:rPr>
-          <w:rFonts w:ascii="Times New Roman" w:hAnsi="Times New Roman" w:cs="Times New Roman"/>
-          <w:b/>
-          <w:bCs/>
           <w:noProof/>
           <w:sz w:val="24"/>
           <w:szCs w:val="24"/>
         </w:rPr>
         <w:drawing>
-          <wp:inline distT="0" distB="0" distL="0" distR="0" wp14:anchorId="572DBCFC" wp14:editId="3D2F530E">
+          <wp:anchor distT="0" distB="0" distL="114300" distR="114300" simplePos="0" relativeHeight="251667456" behindDoc="0" locked="0" layoutInCell="1" allowOverlap="1" wp14:anchorId="572DBCFC" wp14:editId="19B06BFA">
+            <wp:simplePos x="0" y="0"/>
+            <wp:positionH relativeFrom="column">
+              <wp:posOffset>110135</wp:posOffset>
+            </wp:positionH>
+            <wp:positionV relativeFrom="paragraph">
+              <wp:posOffset>3523496</wp:posOffset>
+            </wp:positionV>
             <wp:extent cx="5398135" cy="3077155"/>
             <wp:effectExtent l="0" t="0" r="0" b="9525"/>
+            <wp:wrapSquare wrapText="bothSides"/>
             <wp:docPr id="1451081661" name="Imagen 6" descr="Texto&#10;&#10;El contenido generado por IA puede ser incorrecto."/>
             <wp:cNvGraphicFramePr>
               <a:graphicFrameLocks xmlns:a="http://schemas.openxmlformats.org/drawingml/2006/main" noChangeAspect="1"/>
@@ -13088,7 +13048,7 @@
                   <pic:spPr>
                     <a:xfrm>
                       <a:off x="0" y="0"/>
-                      <a:ext cx="5444081" cy="3103346"/>
+                      <a:ext cx="5398135" cy="3077155"/>
                     </a:xfrm>
                     <a:prstGeom prst="rect">
                       <a:avLst/>
@@ -13097,9 +13057,31 @@
                 </pic:pic>
               </a:graphicData>
             </a:graphic>
-          </wp:inline>
+          </wp:anchor>
         </w:drawing>
       </w:r>
+      <w:r>
+        <w:rPr>
+          <w:rFonts w:ascii="Times New Roman" w:hAnsi="Times New Roman" w:cs="Times New Roman"/>
+          <w:b/>
+          <w:bCs/>
+          <w:sz w:val="24"/>
+          <w:szCs w:val="24"/>
+        </w:rPr>
+        <w:t>Pantalla “Juego: Ordena los Planetas”</w:t>
+      </w:r>
+    </w:p>
+    <w:p>
+      <w:pPr>
+        <w:spacing w:line="360" w:lineRule="auto"/>
+        <w:rPr>
+          <w:rFonts w:ascii="Times New Roman" w:hAnsi="Times New Roman" w:cs="Times New Roman"/>
+          <w:b/>
+          <w:bCs/>
+          <w:sz w:val="24"/>
+          <w:szCs w:val="24"/>
+        </w:rPr>
+      </w:pPr>
     </w:p>
     <w:p>
       <w:pPr>
@@ -13125,6 +13107,7 @@
           <w:sz w:val="24"/>
           <w:szCs w:val="24"/>
         </w:rPr>
+        <w:lastRenderedPageBreak/>
         <w:t>Pantalla “Quiz”</w:t>
       </w:r>
     </w:p>
@@ -13149,7 +13132,7 @@
           <w:szCs w:val="24"/>
         </w:rPr>
         <w:drawing>
-          <wp:inline distT="0" distB="0" distL="0" distR="0" wp14:anchorId="4CB7DF83" wp14:editId="2A41E65D">
+          <wp:inline distT="0" distB="0" distL="0" distR="0" wp14:anchorId="4CB7DF83" wp14:editId="0060B946">
             <wp:extent cx="5400040" cy="3035935"/>
             <wp:effectExtent l="0" t="0" r="0" b="0"/>
             <wp:docPr id="4927669" name="Imagen 7" descr="Texto&#10;&#10;El contenido generado por IA puede ser incorrecto."/>
@@ -13216,9 +13199,8 @@
           <w:sz w:val="24"/>
           <w:szCs w:val="24"/>
         </w:rPr>
-        <w:lastRenderedPageBreak/>
         <w:drawing>
-          <wp:anchor distT="0" distB="0" distL="114300" distR="114300" simplePos="0" relativeHeight="251663360" behindDoc="0" locked="0" layoutInCell="1" allowOverlap="1" wp14:anchorId="2074DE8B" wp14:editId="6537D70C">
+          <wp:anchor distT="0" distB="0" distL="114300" distR="114300" simplePos="0" relativeHeight="251663360" behindDoc="0" locked="0" layoutInCell="1" allowOverlap="1" wp14:anchorId="2074DE8B" wp14:editId="03F59BA5">
             <wp:simplePos x="0" y="0"/>
             <wp:positionH relativeFrom="margin">
               <wp:align>right</wp:align>
@@ -13306,14 +13288,15 @@
           <w:sz w:val="24"/>
           <w:szCs w:val="24"/>
         </w:rPr>
+        <w:lastRenderedPageBreak/>
         <w:drawing>
-          <wp:anchor distT="0" distB="0" distL="114300" distR="114300" simplePos="0" relativeHeight="251664384" behindDoc="0" locked="0" layoutInCell="1" allowOverlap="1" wp14:anchorId="0A784123" wp14:editId="6C6E797E">
+          <wp:anchor distT="0" distB="0" distL="114300" distR="114300" simplePos="0" relativeHeight="251664384" behindDoc="0" locked="0" layoutInCell="1" allowOverlap="1" wp14:anchorId="0A784123" wp14:editId="563680BC">
             <wp:simplePos x="0" y="0"/>
             <wp:positionH relativeFrom="margin">
-              <wp:align>right</wp:align>
+              <wp:posOffset>21266</wp:posOffset>
             </wp:positionH>
             <wp:positionV relativeFrom="paragraph">
-              <wp:posOffset>3046095</wp:posOffset>
+              <wp:posOffset>260364</wp:posOffset>
             </wp:positionV>
             <wp:extent cx="5400040" cy="2952750"/>
             <wp:effectExtent l="0" t="0" r="0" b="0"/>
@@ -13387,6 +13370,11 @@
           <w:lang w:val="en-US"/>
         </w:rPr>
       </w:pPr>
+    </w:p>
+    <w:p>
+      <w:pPr>
+        <w:spacing w:line="360" w:lineRule="auto"/>
+      </w:pPr>
       <w:r>
         <w:rPr>
           <w:rFonts w:ascii="Times New Roman" w:hAnsi="Times New Roman" w:cs="Times New Roman"/>
@@ -13417,6 +13405,101 @@
     </w:p>
     <w:p>
       <w:pPr>
+        <w:spacing w:line="360" w:lineRule="auto"/>
+        <w:rPr>
+          <w:rFonts w:ascii="Times New Roman" w:hAnsi="Times New Roman" w:cs="Times New Roman"/>
+          <w:sz w:val="24"/>
+          <w:szCs w:val="24"/>
+        </w:rPr>
+      </w:pPr>
+      <w:proofErr w:type="gramStart"/>
+      <w:r>
+        <w:rPr>
+          <w:rFonts w:ascii="Times New Roman" w:hAnsi="Times New Roman" w:cs="Times New Roman"/>
+          <w:sz w:val="24"/>
+          <w:szCs w:val="24"/>
+        </w:rPr>
+        <w:t>Link</w:t>
+      </w:r>
+      <w:proofErr w:type="gramEnd"/>
+      <w:r>
+        <w:rPr>
+          <w:rFonts w:ascii="Times New Roman" w:hAnsi="Times New Roman" w:cs="Times New Roman"/>
+          <w:sz w:val="24"/>
+          <w:szCs w:val="24"/>
+        </w:rPr>
+        <w:t xml:space="preserve"> del primer boceto c</w:t>
+      </w:r>
+      <w:r>
+        <w:rPr>
+          <w:rFonts w:ascii="Times New Roman" w:hAnsi="Times New Roman" w:cs="Times New Roman"/>
+          <w:sz w:val="24"/>
+          <w:szCs w:val="24"/>
+        </w:rPr>
+        <w:t xml:space="preserve">on la aplicación de lo visto en este literal: </w:t>
+      </w:r>
+      <w:hyperlink r:id="rId17" w:history="1">
+        <w:r>
+          <w:rPr>
+            <w:rStyle w:val="Hipervnculo"/>
+            <w:rFonts w:ascii="Times New Roman" w:hAnsi="Times New Roman" w:cs="Times New Roman"/>
+            <w:sz w:val="24"/>
+            <w:szCs w:val="24"/>
+          </w:rPr>
+          <w:t>https://github.com/IsraelPortilla/evidencias-del-proyecto-aprende-planetas-Israel-Portilla/tree/</w:t>
+        </w:r>
+        <w:r>
+          <w:rPr>
+            <w:rStyle w:val="Hipervnculo"/>
+            <w:rFonts w:ascii="Times New Roman" w:hAnsi="Times New Roman" w:cs="Times New Roman"/>
+            <w:sz w:val="24"/>
+            <w:szCs w:val="24"/>
+          </w:rPr>
+          <w:t>2</w:t>
+        </w:r>
+        <w:r>
+          <w:rPr>
+            <w:rStyle w:val="Hipervnculo"/>
+            <w:rFonts w:ascii="Times New Roman" w:hAnsi="Times New Roman" w:cs="Times New Roman"/>
+            <w:sz w:val="24"/>
+            <w:szCs w:val="24"/>
+          </w:rPr>
+          <w:t>5bff03797ecae9fed84a92d4c1754a6eb94c2f0/Archivos%20Pregunta%203</w:t>
+        </w:r>
+      </w:hyperlink>
+    </w:p>
+    <w:p>
+      <w:pPr>
+        <w:spacing w:line="360" w:lineRule="auto"/>
+        <w:rPr>
+          <w:rFonts w:ascii="Times New Roman" w:hAnsi="Times New Roman" w:cs="Times New Roman"/>
+          <w:sz w:val="24"/>
+          <w:szCs w:val="24"/>
+        </w:rPr>
+      </w:pPr>
+    </w:p>
+    <w:p>
+      <w:pPr>
+        <w:spacing w:line="360" w:lineRule="auto"/>
+        <w:rPr>
+          <w:rFonts w:ascii="Times New Roman" w:hAnsi="Times New Roman" w:cs="Times New Roman"/>
+          <w:sz w:val="24"/>
+          <w:szCs w:val="24"/>
+        </w:rPr>
+      </w:pPr>
+    </w:p>
+    <w:p>
+      <w:pPr>
+        <w:spacing w:line="360" w:lineRule="auto"/>
+        <w:rPr>
+          <w:rFonts w:ascii="Times New Roman" w:hAnsi="Times New Roman" w:cs="Times New Roman"/>
+          <w:sz w:val="24"/>
+          <w:szCs w:val="24"/>
+        </w:rPr>
+      </w:pPr>
+    </w:p>
+    <w:p>
+      <w:pPr>
         <w:pStyle w:val="Prrafodelista"/>
         <w:numPr>
           <w:ilvl w:val="0"/>
@@ -13928,55 +14011,50 @@
           <w:rFonts w:ascii="Times New Roman" w:hAnsi="Times New Roman" w:cs="Times New Roman"/>
           <w:sz w:val="24"/>
           <w:szCs w:val="24"/>
-          <w:lang w:val="es-ES"/>
-        </w:rPr>
-      </w:pPr>
-      <w:proofErr w:type="gramStart"/>
-      <w:r>
-        <w:rPr>
-          <w:rFonts w:ascii="Times New Roman" w:hAnsi="Times New Roman" w:cs="Times New Roman"/>
-          <w:sz w:val="24"/>
-          <w:szCs w:val="24"/>
-          <w:lang w:val="es-ES"/>
-        </w:rPr>
-        <w:t>Link</w:t>
-      </w:r>
-      <w:proofErr w:type="gramEnd"/>
-      <w:r>
-        <w:rPr>
-          <w:rFonts w:ascii="Times New Roman" w:hAnsi="Times New Roman" w:cs="Times New Roman"/>
-          <w:sz w:val="24"/>
-          <w:szCs w:val="24"/>
-          <w:lang w:val="es-ES"/>
-        </w:rPr>
-        <w:t xml:space="preserve">: </w:t>
-      </w:r>
-    </w:p>
-    <w:p>
-      <w:pPr>
-        <w:pStyle w:val="Prrafodelista"/>
-        <w:spacing w:line="360" w:lineRule="auto"/>
-        <w:ind w:left="360"/>
-        <w:rPr>
-          <w:rFonts w:ascii="Times New Roman" w:hAnsi="Times New Roman" w:cs="Times New Roman"/>
-          <w:sz w:val="24"/>
-          <w:szCs w:val="24"/>
-          <w:lang w:val="es-ES"/>
-        </w:rPr>
-      </w:pPr>
-    </w:p>
-    <w:p>
-      <w:pPr>
-        <w:pStyle w:val="Prrafodelista"/>
-        <w:spacing w:line="360" w:lineRule="auto"/>
-        <w:ind w:left="360"/>
-        <w:rPr>
-          <w:rFonts w:ascii="Times New Roman" w:hAnsi="Times New Roman" w:cs="Times New Roman"/>
-          <w:sz w:val="24"/>
-          <w:szCs w:val="24"/>
-          <w:lang w:val="es-ES"/>
-        </w:rPr>
-      </w:pPr>
+          <w:lang w:val="en-US"/>
+        </w:rPr>
+      </w:pPr>
+      <w:r>
+        <w:rPr>
+          <w:rFonts w:ascii="Times New Roman" w:hAnsi="Times New Roman" w:cs="Times New Roman"/>
+          <w:sz w:val="24"/>
+          <w:szCs w:val="24"/>
+          <w:lang w:val="en-US"/>
+        </w:rPr>
+        <w:t xml:space="preserve">Link: </w:t>
+      </w:r>
+      <w:hyperlink r:id="rId18" w:history="1">
+        <w:r>
+          <w:rPr>
+            <w:rStyle w:val="Hipervnculo"/>
+            <w:rFonts w:ascii="Times New Roman" w:hAnsi="Times New Roman" w:cs="Times New Roman"/>
+            <w:sz w:val="24"/>
+            <w:szCs w:val="24"/>
+            <w:lang w:val="en-US"/>
+          </w:rPr>
+          <w:t>https://github.com/IsraelPortilla/evidencias-del-proyecto-aprende-planetas-Israel-Portilla/blob/f0035b10</w:t>
+        </w:r>
+        <w:r>
+          <w:rPr>
+            <w:rStyle w:val="Hipervnculo"/>
+            <w:rFonts w:ascii="Times New Roman" w:hAnsi="Times New Roman" w:cs="Times New Roman"/>
+            <w:sz w:val="24"/>
+            <w:szCs w:val="24"/>
+            <w:lang w:val="en-US"/>
+          </w:rPr>
+          <w:t>e</w:t>
+        </w:r>
+        <w:r>
+          <w:rPr>
+            <w:rStyle w:val="Hipervnculo"/>
+            <w:rFonts w:ascii="Times New Roman" w:hAnsi="Times New Roman" w:cs="Times New Roman"/>
+            <w:sz w:val="24"/>
+            <w:szCs w:val="24"/>
+            <w:lang w:val="en-US"/>
+          </w:rPr>
+          <w:t>e7e38322f7fb65f8a0fbcfc9f5ce4e9/Archivos%20Pregunta%204/Boceto%201%20de%20la%20app.html</w:t>
+        </w:r>
+      </w:hyperlink>
     </w:p>
     <w:p>
       <w:pPr>
@@ -14206,7 +14284,7 @@
                     <pic:cNvPicPr/>
                   </pic:nvPicPr>
                   <pic:blipFill>
-                    <a:blip r:embed="rId17" cstate="print">
+                    <a:blip r:embed="rId19" cstate="print">
                       <a:extLst>
                         <a:ext uri="{28A0092B-C50C-407E-A947-70E740481C1C}">
                           <a14:useLocalDpi xmlns:a14="http://schemas.microsoft.com/office/drawing/2010/main" val="0"/>
@@ -14270,7 +14348,7 @@
         </w:rPr>
         <w:t xml:space="preserve">: </w:t>
       </w:r>
-      <w:hyperlink r:id="rId18" w:history="1">
+      <w:hyperlink r:id="rId20" w:history="1">
         <w:r>
           <w:rPr>
             <w:rStyle w:val="Hipervnculo"/>
@@ -15277,34 +15355,30 @@
           <w:rFonts w:ascii="Times New Roman" w:hAnsi="Times New Roman" w:cs="Times New Roman"/>
           <w:sz w:val="24"/>
           <w:szCs w:val="24"/>
-        </w:rPr>
-      </w:pPr>
-      <w:proofErr w:type="gramStart"/>
-      <w:r>
-        <w:rPr>
-          <w:rFonts w:ascii="Times New Roman" w:hAnsi="Times New Roman" w:cs="Times New Roman"/>
-          <w:sz w:val="24"/>
-          <w:szCs w:val="24"/>
-        </w:rPr>
-        <w:t>Link</w:t>
-      </w:r>
-      <w:proofErr w:type="gramEnd"/>
-      <w:r>
-        <w:rPr>
-          <w:rFonts w:ascii="Times New Roman" w:hAnsi="Times New Roman" w:cs="Times New Roman"/>
-          <w:sz w:val="24"/>
-          <w:szCs w:val="24"/>
-        </w:rPr>
-        <w:t>:</w:t>
-      </w:r>
-      <w:r>
-        <w:rPr>
-          <w:rFonts w:ascii="Times New Roman" w:hAnsi="Times New Roman" w:cs="Times New Roman"/>
-          <w:sz w:val="24"/>
-          <w:szCs w:val="24"/>
-        </w:rPr>
-        <w:t xml:space="preserve"> </w:t>
-      </w:r>
+          <w:lang w:val="en-US"/>
+        </w:rPr>
+      </w:pPr>
+      <w:r>
+        <w:rPr>
+          <w:rFonts w:ascii="Times New Roman" w:hAnsi="Times New Roman" w:cs="Times New Roman"/>
+          <w:sz w:val="24"/>
+          <w:szCs w:val="24"/>
+          <w:lang w:val="en-US"/>
+        </w:rPr>
+        <w:t xml:space="preserve">Link: </w:t>
+      </w:r>
+      <w:hyperlink r:id="rId21" w:history="1">
+        <w:r>
+          <w:rPr>
+            <w:rStyle w:val="Hipervnculo"/>
+            <w:rFonts w:ascii="Times New Roman" w:hAnsi="Times New Roman" w:cs="Times New Roman"/>
+            <w:sz w:val="24"/>
+            <w:szCs w:val="24"/>
+            <w:lang w:val="en-US"/>
+          </w:rPr>
+          <w:t>https://github.com/IsraelPortilla/evidencias-del-proyecto-aprende-planetas-Israel-Portilla/blob/f0035b10ee7e38322f7fb65f8a0fbcfc9f5ce4e9/Archivos%20Pregunta%205/Desarrollo%201%20de%20la%20app%20planetas.html</w:t>
+        </w:r>
+      </w:hyperlink>
     </w:p>
     <w:p>
       <w:pPr>
@@ -15677,6 +15751,7 @@
           <w:sz w:val="24"/>
           <w:szCs w:val="24"/>
         </w:rPr>
+        <w:lastRenderedPageBreak/>
         <w:t>Colores</w:t>
       </w:r>
     </w:p>
@@ -15724,7 +15799,6 @@
           <w:sz w:val="24"/>
           <w:szCs w:val="24"/>
         </w:rPr>
-        <w:lastRenderedPageBreak/>
         <w:t>Feedback</w:t>
       </w:r>
       <w:proofErr w:type="spellEnd"/>
@@ -16009,26 +16083,39 @@
           <w:rFonts w:ascii="Times New Roman" w:hAnsi="Times New Roman" w:cs="Times New Roman"/>
           <w:sz w:val="24"/>
           <w:szCs w:val="24"/>
-        </w:rPr>
-      </w:pPr>
-      <w:proofErr w:type="gramStart"/>
-      <w:r>
-        <w:rPr>
-          <w:rFonts w:ascii="Times New Roman" w:hAnsi="Times New Roman" w:cs="Times New Roman"/>
-          <w:sz w:val="24"/>
-          <w:szCs w:val="24"/>
-        </w:rPr>
-        <w:t>Link</w:t>
-      </w:r>
-      <w:proofErr w:type="gramEnd"/>
-      <w:r>
-        <w:rPr>
-          <w:rFonts w:ascii="Times New Roman" w:hAnsi="Times New Roman" w:cs="Times New Roman"/>
-          <w:sz w:val="24"/>
-          <w:szCs w:val="24"/>
-        </w:rPr>
-        <w:t xml:space="preserve">: </w:t>
-      </w:r>
+          <w:lang w:val="en-US"/>
+        </w:rPr>
+      </w:pPr>
+      <w:r>
+        <w:rPr>
+          <w:rFonts w:ascii="Times New Roman" w:hAnsi="Times New Roman" w:cs="Times New Roman"/>
+          <w:sz w:val="24"/>
+          <w:szCs w:val="24"/>
+          <w:lang w:val="en-US"/>
+        </w:rPr>
+        <w:t>Link:</w:t>
+      </w:r>
+      <w:r>
+        <w:rPr>
+          <w:rFonts w:ascii="Times New Roman" w:hAnsi="Times New Roman" w:cs="Times New Roman"/>
+          <w:sz w:val="24"/>
+          <w:szCs w:val="24"/>
+          <w:lang w:val="en-US"/>
+        </w:rPr>
+        <w:t xml:space="preserve"> </w:t>
+      </w:r>
+      <w:hyperlink r:id="rId22" w:history="1">
+        <w:r>
+          <w:rPr>
+            <w:rStyle w:val="Hipervnculo"/>
+            <w:rFonts w:ascii="Times New Roman" w:hAnsi="Times New Roman" w:cs="Times New Roman"/>
+            <w:sz w:val="24"/>
+            <w:szCs w:val="24"/>
+            <w:lang w:val="en-US"/>
+          </w:rPr>
+          <w:t>https://github.com/IsraelPortilla/evidencias-del-proyecto-aprende-planetas-Israel-Portilla/tree/f0035b10ee7e38322f7fb65f8a0fbcfc9f5ce4e9/Archivos%20Pregunta%206</w:t>
+        </w:r>
+      </w:hyperlink>
     </w:p>
     <w:p>
       <w:pPr>
@@ -16291,6 +16378,7 @@
           <w:sz w:val="24"/>
           <w:szCs w:val="24"/>
         </w:rPr>
+        <w:lastRenderedPageBreak/>
         <w:t>Aplicación</w:t>
       </w:r>
     </w:p>
@@ -16337,7 +16425,6 @@
           <w:sz w:val="24"/>
           <w:szCs w:val="24"/>
         </w:rPr>
-        <w:lastRenderedPageBreak/>
         <w:t>El quiz utiliza mensajes motivadores como:</w:t>
       </w:r>
       <w:r>
@@ -16778,6 +16865,28 @@
     <w:p>
       <w:pPr>
         <w:spacing w:line="360" w:lineRule="auto"/>
+        <w:ind w:left="851"/>
+        <w:rPr>
+          <w:rFonts w:ascii="Times New Roman" w:hAnsi="Times New Roman" w:cs="Times New Roman"/>
+          <w:sz w:val="24"/>
+          <w:szCs w:val="24"/>
+        </w:rPr>
+      </w:pPr>
+    </w:p>
+    <w:p>
+      <w:pPr>
+        <w:spacing w:line="360" w:lineRule="auto"/>
+        <w:ind w:left="851"/>
+        <w:rPr>
+          <w:rFonts w:ascii="Times New Roman" w:hAnsi="Times New Roman" w:cs="Times New Roman"/>
+          <w:sz w:val="24"/>
+          <w:szCs w:val="24"/>
+        </w:rPr>
+      </w:pPr>
+    </w:p>
+    <w:p>
+      <w:pPr>
+        <w:spacing w:line="360" w:lineRule="auto"/>
         <w:ind w:left="782"/>
         <w:rPr>
           <w:rFonts w:ascii="Times New Roman" w:hAnsi="Times New Roman" w:cs="Times New Roman"/>
@@ -16793,6 +16902,7 @@
           <w:sz w:val="24"/>
           <w:szCs w:val="24"/>
         </w:rPr>
+        <w:lastRenderedPageBreak/>
         <w:t>Justificación Integra</w:t>
       </w:r>
       <w:r>
@@ -16859,7 +16969,6 @@
           <w:sz w:val="24"/>
           <w:szCs w:val="24"/>
         </w:rPr>
-        <w:lastRenderedPageBreak/>
         <w:t>Memoria a largo plazo:</w:t>
       </w:r>
       <w:r>
@@ -17003,26 +17112,39 @@
           <w:rFonts w:ascii="Times New Roman" w:hAnsi="Times New Roman" w:cs="Times New Roman"/>
           <w:sz w:val="24"/>
           <w:szCs w:val="24"/>
-        </w:rPr>
-      </w:pPr>
-      <w:proofErr w:type="gramStart"/>
-      <w:r>
-        <w:rPr>
-          <w:rFonts w:ascii="Times New Roman" w:hAnsi="Times New Roman" w:cs="Times New Roman"/>
-          <w:sz w:val="24"/>
-          <w:szCs w:val="24"/>
-        </w:rPr>
-        <w:t>Link</w:t>
-      </w:r>
-      <w:proofErr w:type="gramEnd"/>
-      <w:r>
-        <w:rPr>
-          <w:rFonts w:ascii="Times New Roman" w:hAnsi="Times New Roman" w:cs="Times New Roman"/>
-          <w:sz w:val="24"/>
-          <w:szCs w:val="24"/>
-        </w:rPr>
-        <w:t>:</w:t>
-      </w:r>
+          <w:lang w:val="en-US"/>
+        </w:rPr>
+      </w:pPr>
+      <w:r>
+        <w:rPr>
+          <w:rFonts w:ascii="Times New Roman" w:hAnsi="Times New Roman" w:cs="Times New Roman"/>
+          <w:sz w:val="24"/>
+          <w:szCs w:val="24"/>
+          <w:lang w:val="en-US"/>
+        </w:rPr>
+        <w:t>Link:</w:t>
+      </w:r>
+      <w:r>
+        <w:rPr>
+          <w:rFonts w:ascii="Times New Roman" w:hAnsi="Times New Roman" w:cs="Times New Roman"/>
+          <w:sz w:val="24"/>
+          <w:szCs w:val="24"/>
+          <w:lang w:val="en-US"/>
+        </w:rPr>
+        <w:t xml:space="preserve"> </w:t>
+      </w:r>
+      <w:hyperlink r:id="rId23" w:history="1">
+        <w:r>
+          <w:rPr>
+            <w:rStyle w:val="Hipervnculo"/>
+            <w:rFonts w:ascii="Times New Roman" w:hAnsi="Times New Roman" w:cs="Times New Roman"/>
+            <w:sz w:val="24"/>
+            <w:szCs w:val="24"/>
+            <w:lang w:val="en-US"/>
+          </w:rPr>
+          <w:t>https://github.com/IsraelPortilla/evidencias-del-proyecto-aprende-planetas-Israel-Portilla/tree/f0035b10ee7e38322f7fb65f8a0fbcfc9f5ce4e9/Archivos%20Pregunta%207</w:t>
+        </w:r>
+      </w:hyperlink>
     </w:p>
     <w:p>
       <w:pPr>
@@ -17136,8 +17258,9 @@
           <w:szCs w:val="24"/>
           <w:lang w:val="es-ES"/>
         </w:rPr>
+        <w:lastRenderedPageBreak/>
         <w:drawing>
-          <wp:inline distT="0" distB="0" distL="0" distR="0" wp14:anchorId="56DF2FE6" wp14:editId="0FEF5A78">
+          <wp:inline distT="0" distB="0" distL="0" distR="0" wp14:anchorId="56DF2FE6" wp14:editId="67161BD4">
             <wp:extent cx="4458938" cy="1582310"/>
             <wp:effectExtent l="0" t="0" r="0" b="0"/>
             <wp:docPr id="393223575" name="Imagen 5"/>
@@ -17152,7 +17275,7 @@
                     <pic:cNvPicPr/>
                   </pic:nvPicPr>
                   <pic:blipFill rotWithShape="1">
-                    <a:blip r:embed="rId19" cstate="print">
+                    <a:blip r:embed="rId24" cstate="print">
                       <a:extLst>
                         <a:ext uri="{28A0092B-C50C-407E-A947-70E740481C1C}">
                           <a14:useLocalDpi xmlns:a14="http://schemas.microsoft.com/office/drawing/2010/main" val="0"/>
@@ -17210,7 +17333,6 @@
           <w:szCs w:val="24"/>
           <w:lang w:val="es-ES"/>
         </w:rPr>
-        <w:lastRenderedPageBreak/>
         <w:t xml:space="preserve">Pantalla de detalles de cada planeta: se utilizó una retícula tipo </w:t>
       </w:r>
       <w:r>
@@ -17282,7 +17404,7 @@
           <w:lang w:val="es-ES"/>
         </w:rPr>
         <w:drawing>
-          <wp:inline distT="0" distB="0" distL="0" distR="0" wp14:anchorId="3E0E798F" wp14:editId="12B39F34">
+          <wp:inline distT="0" distB="0" distL="0" distR="0" wp14:anchorId="3E0E798F" wp14:editId="5F555120">
             <wp:extent cx="4418250" cy="1863306"/>
             <wp:effectExtent l="0" t="0" r="1905" b="3810"/>
             <wp:docPr id="1270964266" name="Imagen 3" descr="Captura de pantalla de computadora&#10;&#10;El contenido generado por IA puede ser incorrecto."/>
@@ -17297,7 +17419,7 @@
                     <pic:cNvPicPr/>
                   </pic:nvPicPr>
                   <pic:blipFill rotWithShape="1">
-                    <a:blip r:embed="rId20" cstate="print">
+                    <a:blip r:embed="rId25" cstate="print">
                       <a:extLst>
                         <a:ext uri="{28A0092B-C50C-407E-A947-70E740481C1C}">
                           <a14:useLocalDpi xmlns:a14="http://schemas.microsoft.com/office/drawing/2010/main" val="0"/>
@@ -17382,7 +17504,7 @@
           <w:lang w:val="es-ES"/>
         </w:rPr>
         <w:drawing>
-          <wp:anchor distT="0" distB="0" distL="114300" distR="114300" simplePos="0" relativeHeight="251665408" behindDoc="0" locked="0" layoutInCell="1" allowOverlap="1" wp14:anchorId="2884E26A" wp14:editId="41952B87">
+          <wp:anchor distT="0" distB="0" distL="114300" distR="114300" simplePos="0" relativeHeight="251665408" behindDoc="0" locked="0" layoutInCell="1" allowOverlap="1" wp14:anchorId="2884E26A" wp14:editId="0ED3684F">
             <wp:simplePos x="0" y="0"/>
             <wp:positionH relativeFrom="column">
               <wp:posOffset>643890</wp:posOffset>
@@ -17405,7 +17527,7 @@
                     <pic:cNvPicPr/>
                   </pic:nvPicPr>
                   <pic:blipFill rotWithShape="1">
-                    <a:blip r:embed="rId21" cstate="print">
+                    <a:blip r:embed="rId26" cstate="print">
                       <a:extLst>
                         <a:ext uri="{28A0092B-C50C-407E-A947-70E740481C1C}">
                           <a14:useLocalDpi xmlns:a14="http://schemas.microsoft.com/office/drawing/2010/main" val="0"/>
@@ -17483,14 +17605,15 @@
           <w:szCs w:val="24"/>
           <w:lang w:val="es-ES"/>
         </w:rPr>
+        <w:lastRenderedPageBreak/>
         <w:drawing>
-          <wp:anchor distT="0" distB="0" distL="114300" distR="114300" simplePos="0" relativeHeight="251666432" behindDoc="0" locked="0" layoutInCell="1" allowOverlap="1" wp14:anchorId="0E97B156" wp14:editId="7A4EF18A">
+          <wp:anchor distT="0" distB="0" distL="114300" distR="114300" simplePos="0" relativeHeight="251666432" behindDoc="0" locked="0" layoutInCell="1" allowOverlap="1" wp14:anchorId="0E97B156" wp14:editId="51563CFC">
             <wp:simplePos x="0" y="0"/>
-            <wp:positionH relativeFrom="column">
-              <wp:posOffset>634365</wp:posOffset>
+            <wp:positionH relativeFrom="margin">
+              <wp:align>right</wp:align>
             </wp:positionH>
             <wp:positionV relativeFrom="paragraph">
-              <wp:posOffset>1894205</wp:posOffset>
+              <wp:posOffset>222250</wp:posOffset>
             </wp:positionV>
             <wp:extent cx="4452620" cy="1931035"/>
             <wp:effectExtent l="0" t="0" r="5080" b="0"/>
@@ -17507,7 +17630,7 @@
                     <pic:cNvPicPr/>
                   </pic:nvPicPr>
                   <pic:blipFill>
-                    <a:blip r:embed="rId22" cstate="print">
+                    <a:blip r:embed="rId27" cstate="print">
                       <a:extLst>
                         <a:ext uri="{28A0092B-C50C-407E-A947-70E740481C1C}">
                           <a14:useLocalDpi xmlns:a14="http://schemas.microsoft.com/office/drawing/2010/main" val="0"/>
@@ -17571,7 +17694,6 @@
           <w:szCs w:val="24"/>
           <w:lang w:val="es-ES"/>
         </w:rPr>
-        <w:lastRenderedPageBreak/>
         <w:t>Pantalla Ayuda:</w:t>
       </w:r>
       <w:r>
@@ -17604,7 +17726,7 @@
                     <pic:cNvPicPr/>
                   </pic:nvPicPr>
                   <pic:blipFill>
-                    <a:blip r:embed="rId23"/>
+                    <a:blip r:embed="rId28"/>
                     <a:stretch>
                       <a:fillRect/>
                     </a:stretch>
@@ -17632,29 +17754,85 @@
           <w:rFonts w:ascii="Times New Roman" w:hAnsi="Times New Roman" w:cs="Times New Roman"/>
           <w:sz w:val="24"/>
           <w:szCs w:val="24"/>
-          <w:lang w:val="es-ES"/>
-        </w:rPr>
-      </w:pPr>
-      <w:proofErr w:type="gramStart"/>
-      <w:r>
-        <w:rPr>
-          <w:rFonts w:ascii="Times New Roman" w:hAnsi="Times New Roman" w:cs="Times New Roman"/>
-          <w:sz w:val="24"/>
-          <w:szCs w:val="24"/>
-          <w:lang w:val="es-ES"/>
-        </w:rPr>
-        <w:t>Link</w:t>
-      </w:r>
-      <w:proofErr w:type="gramEnd"/>
-      <w:r>
-        <w:rPr>
-          <w:rFonts w:ascii="Times New Roman" w:hAnsi="Times New Roman" w:cs="Times New Roman"/>
-          <w:sz w:val="24"/>
-          <w:szCs w:val="24"/>
-          <w:lang w:val="es-ES"/>
-        </w:rPr>
-        <w:t xml:space="preserve">: </w:t>
-      </w:r>
+          <w:lang w:val="en-US"/>
+        </w:rPr>
+      </w:pPr>
+      <w:r>
+        <w:rPr>
+          <w:rFonts w:ascii="Times New Roman" w:hAnsi="Times New Roman" w:cs="Times New Roman"/>
+          <w:sz w:val="24"/>
+          <w:szCs w:val="24"/>
+          <w:lang w:val="en-US"/>
+        </w:rPr>
+        <w:t xml:space="preserve">Link: </w:t>
+      </w:r>
+      <w:hyperlink r:id="rId29" w:history="1">
+        <w:r>
+          <w:rPr>
+            <w:rStyle w:val="Hipervnculo"/>
+            <w:rFonts w:ascii="Times New Roman" w:hAnsi="Times New Roman" w:cs="Times New Roman"/>
+            <w:sz w:val="24"/>
+            <w:szCs w:val="24"/>
+            <w:lang w:val="en-US"/>
+          </w:rPr>
+          <w:t>https://github.com/IsraelPortilla/evidencias-del-proyecto-aprende-planetas-Israel-Portilla/tree/f0035b10ee7e38322f7fb65f8a0fbcfc9f5ce4e9/Archivos%20Pregunta%208</w:t>
+        </w:r>
+      </w:hyperlink>
+    </w:p>
+    <w:p>
+      <w:pPr>
+        <w:spacing w:line="360" w:lineRule="auto"/>
+        <w:rPr>
+          <w:rFonts w:ascii="Times New Roman" w:hAnsi="Times New Roman" w:cs="Times New Roman"/>
+          <w:sz w:val="24"/>
+          <w:szCs w:val="24"/>
+          <w:lang w:val="en-US"/>
+        </w:rPr>
+      </w:pPr>
+    </w:p>
+    <w:p>
+      <w:pPr>
+        <w:spacing w:line="360" w:lineRule="auto"/>
+        <w:rPr>
+          <w:rFonts w:ascii="Times New Roman" w:hAnsi="Times New Roman" w:cs="Times New Roman"/>
+          <w:sz w:val="24"/>
+          <w:szCs w:val="24"/>
+          <w:lang w:val="en-US"/>
+        </w:rPr>
+      </w:pPr>
+    </w:p>
+    <w:p>
+      <w:pPr>
+        <w:spacing w:line="360" w:lineRule="auto"/>
+        <w:rPr>
+          <w:rFonts w:ascii="Times New Roman" w:hAnsi="Times New Roman" w:cs="Times New Roman"/>
+          <w:sz w:val="24"/>
+          <w:szCs w:val="24"/>
+          <w:lang w:val="en-US"/>
+        </w:rPr>
+      </w:pPr>
+    </w:p>
+    <w:p>
+      <w:pPr>
+        <w:spacing w:line="360" w:lineRule="auto"/>
+        <w:rPr>
+          <w:rFonts w:ascii="Times New Roman" w:hAnsi="Times New Roman" w:cs="Times New Roman"/>
+          <w:sz w:val="24"/>
+          <w:szCs w:val="24"/>
+          <w:lang w:val="en-US"/>
+        </w:rPr>
+      </w:pPr>
+    </w:p>
+    <w:p>
+      <w:pPr>
+        <w:spacing w:line="360" w:lineRule="auto"/>
+        <w:rPr>
+          <w:rFonts w:ascii="Times New Roman" w:hAnsi="Times New Roman" w:cs="Times New Roman"/>
+          <w:sz w:val="24"/>
+          <w:szCs w:val="24"/>
+          <w:lang w:val="en-US"/>
+        </w:rPr>
+      </w:pPr>
     </w:p>
     <w:p>
       <w:pPr>
@@ -17678,6 +17856,7 @@
           <w:szCs w:val="24"/>
           <w:lang w:val="es-ES"/>
         </w:rPr>
+        <w:lastRenderedPageBreak/>
         <w:t>Seleccione un ejemplo de aplicación. Identifique las interfaces avanzadas sobre entrada no perceptiva y entrada perceptiva.</w:t>
       </w:r>
     </w:p>
@@ -18047,7 +18226,6 @@
           <w:szCs w:val="24"/>
           <w:lang w:val="es-ES"/>
         </w:rPr>
-        <w:lastRenderedPageBreak/>
         <w:t>Reconocimiento de Voz Natural: Va más allá de comandos simples. Entiende el lenguaje natural, el contexto dentro de una conversación y órdenes complejas.</w:t>
       </w:r>
     </w:p>
@@ -18176,6 +18354,19 @@
     <w:p>
       <w:pPr>
         <w:pStyle w:val="Prrafodelista"/>
+        <w:spacing w:line="360" w:lineRule="auto"/>
+        <w:ind w:left="1494"/>
+        <w:rPr>
+          <w:rFonts w:ascii="Times New Roman" w:hAnsi="Times New Roman" w:cs="Times New Roman"/>
+          <w:sz w:val="24"/>
+          <w:szCs w:val="24"/>
+          <w:lang w:val="es-ES"/>
+        </w:rPr>
+      </w:pPr>
+    </w:p>
+    <w:p>
+      <w:pPr>
+        <w:pStyle w:val="Prrafodelista"/>
         <w:numPr>
           <w:ilvl w:val="0"/>
           <w:numId w:val="50"/>
@@ -18196,6 +18387,7 @@
           <w:szCs w:val="24"/>
           <w:lang w:val="es-ES"/>
         </w:rPr>
+        <w:lastRenderedPageBreak/>
         <w:t xml:space="preserve">En base a su tema de aplicación en desarrollo, identifique las interfaces afectivas de interacción y los elementos de experiencia de usuario. </w:t>
       </w:r>
     </w:p>
@@ -18906,17 +19098,7 @@
                 <w:szCs w:val="24"/>
                 <w:lang w:val="es-EC"/>
               </w:rPr>
-              <w:t xml:space="preserve">, </w:t>
-            </w:r>
-            <w:r>
-              <w:rPr>
-                <w:rFonts w:ascii="Times New Roman" w:hAnsi="Times New Roman" w:cs="Times New Roman"/>
-                <w:sz w:val="24"/>
-                <w:szCs w:val="24"/>
-                <w:lang w:val="es-EC"/>
-              </w:rPr>
-              <w:lastRenderedPageBreak/>
-              <w:t xml:space="preserve">@keyframes </w:t>
+              <w:t xml:space="preserve">, @keyframes </w:t>
             </w:r>
             <w:proofErr w:type="spellStart"/>
             <w:r>
@@ -18968,7 +19150,6 @@
                 <w:szCs w:val="24"/>
                 <w:lang w:val="es-EC"/>
               </w:rPr>
-              <w:lastRenderedPageBreak/>
               <w:t>Descubrimiento y Curiosidad</w:t>
             </w:r>
           </w:p>
@@ -19178,6 +19359,7 @@
                 <w:szCs w:val="24"/>
                 <w:lang w:val="es-EC"/>
               </w:rPr>
+              <w:lastRenderedPageBreak/>
               <w:t>Arquitectura de Información</w:t>
             </w:r>
           </w:p>
@@ -19694,17 +19876,7 @@
                 <w:szCs w:val="24"/>
                 <w:lang w:val="es-EC"/>
               </w:rPr>
-              <w:t>-</w:t>
-            </w:r>
-            <w:r>
-              <w:rPr>
-                <w:rFonts w:ascii="Times New Roman" w:hAnsi="Times New Roman" w:cs="Times New Roman"/>
-                <w:sz w:val="24"/>
-                <w:szCs w:val="24"/>
-                <w:lang w:val="es-EC"/>
-              </w:rPr>
-              <w:lastRenderedPageBreak/>
-              <w:t xml:space="preserve">selector y la anulación de animaciones </w:t>
+              <w:t xml:space="preserve">-selector y la anulación de animaciones </w:t>
             </w:r>
             <w:proofErr w:type="spellStart"/>
             <w:r>
@@ -19756,7 +19928,6 @@
                 <w:szCs w:val="24"/>
                 <w:lang w:val="es-EC"/>
               </w:rPr>
-              <w:lastRenderedPageBreak/>
               <w:t>Ayuda y Documentación</w:t>
             </w:r>
           </w:p>
@@ -19860,26 +20031,42 @@
           <w:rFonts w:ascii="Times New Roman" w:hAnsi="Times New Roman" w:cs="Times New Roman"/>
           <w:sz w:val="24"/>
           <w:szCs w:val="24"/>
-        </w:rPr>
-      </w:pPr>
-      <w:proofErr w:type="gramStart"/>
-      <w:r>
-        <w:rPr>
-          <w:rFonts w:ascii="Times New Roman" w:hAnsi="Times New Roman" w:cs="Times New Roman"/>
-          <w:sz w:val="24"/>
-          <w:szCs w:val="24"/>
-        </w:rPr>
-        <w:t>Link</w:t>
-      </w:r>
-      <w:proofErr w:type="gramEnd"/>
-      <w:r>
-        <w:rPr>
-          <w:rFonts w:ascii="Times New Roman" w:hAnsi="Times New Roman" w:cs="Times New Roman"/>
-          <w:sz w:val="24"/>
-          <w:szCs w:val="24"/>
-        </w:rPr>
-        <w:t xml:space="preserve">: </w:t>
-      </w:r>
+          <w:lang w:val="en-US"/>
+        </w:rPr>
+      </w:pPr>
+      <w:r>
+        <w:rPr>
+          <w:rFonts w:ascii="Times New Roman" w:hAnsi="Times New Roman" w:cs="Times New Roman"/>
+          <w:sz w:val="24"/>
+          <w:szCs w:val="24"/>
+          <w:lang w:val="en-US"/>
+        </w:rPr>
+        <w:t xml:space="preserve">Link: </w:t>
+      </w:r>
+      <w:hyperlink r:id="rId30" w:history="1">
+        <w:r>
+          <w:rPr>
+            <w:rStyle w:val="Hipervnculo"/>
+            <w:rFonts w:ascii="Times New Roman" w:hAnsi="Times New Roman" w:cs="Times New Roman"/>
+            <w:sz w:val="24"/>
+            <w:szCs w:val="24"/>
+            <w:lang w:val="en-US"/>
+          </w:rPr>
+          <w:t>https://github.com/IsraelPortilla/evidencias-del-proyecto-aprende-planetas-Israel-Portilla/tree/2f84b1202615327fc79394ad178c419036dca0ca/Archivos%20Pregunta%2010</w:t>
+        </w:r>
+      </w:hyperlink>
+    </w:p>
+    <w:p>
+      <w:pPr>
+        <w:spacing w:line="360" w:lineRule="auto"/>
+        <w:jc w:val="both"/>
+        <w:rPr>
+          <w:rFonts w:ascii="Times New Roman" w:hAnsi="Times New Roman" w:cs="Times New Roman"/>
+          <w:sz w:val="24"/>
+          <w:szCs w:val="24"/>
+          <w:lang w:val="en-US"/>
+        </w:rPr>
+      </w:pPr>
     </w:p>
     <w:p>
       <w:pPr>
@@ -19900,9 +20087,18 @@
           <w:rFonts w:ascii="Times New Roman" w:hAnsi="Times New Roman" w:cs="Times New Roman"/>
           <w:sz w:val="24"/>
           <w:szCs w:val="24"/>
+        </w:rPr>
+        <w:lastRenderedPageBreak/>
+        <w:t xml:space="preserve"> </w:t>
+      </w:r>
+      <w:r>
+        <w:rPr>
+          <w:rFonts w:ascii="Times New Roman" w:hAnsi="Times New Roman" w:cs="Times New Roman"/>
+          <w:sz w:val="24"/>
+          <w:szCs w:val="24"/>
           <w:lang w:val="es-ES"/>
         </w:rPr>
-        <w:t xml:space="preserve"> Las imágenes fijas se generan de dos maneras: mapa de bits y dibujo de vectores, empleando sus términos explicar mediante un ejemplo lo siguiente:</w:t>
+        <w:t>Las imágenes fijas se generan de dos maneras: mapa de bits y dibujo de vectores, empleando sus términos explicar mediante un ejemplo lo siguiente:</w:t>
       </w:r>
     </w:p>
     <w:p>
@@ -20144,7 +20340,7 @@
                     <pic:cNvPicPr/>
                   </pic:nvPicPr>
                   <pic:blipFill>
-                    <a:blip r:embed="rId24">
+                    <a:blip r:embed="rId31">
                       <a:extLst>
                         <a:ext uri="{28A0092B-C50C-407E-A947-70E740481C1C}">
                           <a14:useLocalDpi xmlns:a14="http://schemas.microsoft.com/office/drawing/2010/main" val="0"/>
@@ -20297,7 +20493,6 @@
           <w:sz w:val="24"/>
           <w:szCs w:val="24"/>
         </w:rPr>
-        <w:lastRenderedPageBreak/>
         <w:t>Se pueden editar fácilmente cada forma o línea.</w:t>
       </w:r>
     </w:p>
@@ -20358,7 +20553,7 @@
                     <pic:cNvPicPr/>
                   </pic:nvPicPr>
                   <pic:blipFill>
-                    <a:blip r:embed="rId25" cstate="print">
+                    <a:blip r:embed="rId32" cstate="print">
                       <a:extLst>
                         <a:ext uri="{28A0092B-C50C-407E-A947-70E740481C1C}">
                           <a14:useLocalDpi xmlns:a14="http://schemas.microsoft.com/office/drawing/2010/main" val="0"/>
@@ -20407,6 +20602,7 @@
           <w:szCs w:val="24"/>
           <w:lang w:val="es-ES"/>
         </w:rPr>
+        <w:lastRenderedPageBreak/>
         <w:t>De cuántas maneras se pueden generar imágenes fijas, explique dos ejemplos de cada uno.</w:t>
       </w:r>
     </w:p>
@@ -20553,7 +20749,7 @@
                     </pic:cNvPicPr>
                   </pic:nvPicPr>
                   <pic:blipFill>
-                    <a:blip r:embed="rId26" cstate="print">
+                    <a:blip r:embed="rId33" cstate="print">
                       <a:extLst>
                         <a:ext uri="{28A0092B-C50C-407E-A947-70E740481C1C}">
                           <a14:useLocalDpi xmlns:a14="http://schemas.microsoft.com/office/drawing/2010/main" val="0"/>
@@ -20654,7 +20850,6 @@
           <w:sz w:val="24"/>
           <w:szCs w:val="24"/>
         </w:rPr>
-        <w:lastRenderedPageBreak/>
         <w:drawing>
           <wp:inline distT="0" distB="0" distL="0" distR="0" wp14:anchorId="78B9C49A" wp14:editId="148EBA13">
             <wp:extent cx="3381375" cy="2257425"/>
@@ -20673,7 +20868,7 @@
                     </pic:cNvPicPr>
                   </pic:nvPicPr>
                   <pic:blipFill>
-                    <a:blip r:embed="rId27">
+                    <a:blip r:embed="rId34">
                       <a:extLst>
                         <a:ext uri="{28A0092B-C50C-407E-A947-70E740481C1C}">
                           <a14:useLocalDpi xmlns:a14="http://schemas.microsoft.com/office/drawing/2010/main" val="0"/>
@@ -21362,7 +21557,6 @@
           <w:szCs w:val="24"/>
           <w:lang w:val="es-ES"/>
         </w:rPr>
-        <w:lastRenderedPageBreak/>
         <w:t xml:space="preserve">Diseñar una imagen (COLASH) de 1024 x </w:t>
       </w:r>
       <w:proofErr w:type="gramStart"/>
@@ -21489,7 +21683,7 @@
                     <pic:cNvPicPr/>
                   </pic:nvPicPr>
                   <pic:blipFill>
-                    <a:blip r:embed="rId28" cstate="print">
+                    <a:blip r:embed="rId35" cstate="print">
                       <a:extLst>
                         <a:ext uri="{28A0092B-C50C-407E-A947-70E740481C1C}">
                           <a14:useLocalDpi xmlns:a14="http://schemas.microsoft.com/office/drawing/2010/main" val="0"/>
@@ -21623,26 +21817,6 @@
           <w:lang w:val="es-ES"/>
         </w:rPr>
       </w:pPr>
-      <w:proofErr w:type="gramStart"/>
-      <w:r>
-        <w:rPr>
-          <w:rFonts w:ascii="Times New Roman" w:hAnsi="Times New Roman" w:cs="Times New Roman"/>
-          <w:sz w:val="24"/>
-          <w:szCs w:val="24"/>
-          <w:lang w:val="es-ES"/>
-        </w:rPr>
-        <w:t>Link</w:t>
-      </w:r>
-      <w:proofErr w:type="gramEnd"/>
-      <w:r>
-        <w:rPr>
-          <w:rFonts w:ascii="Times New Roman" w:hAnsi="Times New Roman" w:cs="Times New Roman"/>
-          <w:sz w:val="24"/>
-          <w:szCs w:val="24"/>
-          <w:lang w:val="es-ES"/>
-        </w:rPr>
-        <w:t>:</w:t>
-      </w:r>
     </w:p>
     <w:p>
       <w:pPr>
@@ -21652,7 +21826,50 @@
           <w:rFonts w:ascii="Times New Roman" w:hAnsi="Times New Roman" w:cs="Times New Roman"/>
           <w:sz w:val="24"/>
           <w:szCs w:val="24"/>
-          <w:lang w:val="es-ES"/>
+          <w:lang w:val="en-US"/>
+        </w:rPr>
+      </w:pPr>
+      <w:r>
+        <w:rPr>
+          <w:rFonts w:ascii="Times New Roman" w:hAnsi="Times New Roman" w:cs="Times New Roman"/>
+          <w:sz w:val="24"/>
+          <w:szCs w:val="24"/>
+          <w:lang w:val="en-US"/>
+        </w:rPr>
+        <w:lastRenderedPageBreak/>
+        <w:t>Link:</w:t>
+      </w:r>
+      <w:r>
+        <w:rPr>
+          <w:rFonts w:ascii="Times New Roman" w:hAnsi="Times New Roman" w:cs="Times New Roman"/>
+          <w:sz w:val="24"/>
+          <w:szCs w:val="24"/>
+          <w:lang w:val="en-US"/>
+        </w:rPr>
+        <w:t xml:space="preserve"> </w:t>
+      </w:r>
+      <w:hyperlink r:id="rId36" w:history="1">
+        <w:r>
+          <w:rPr>
+            <w:rStyle w:val="Hipervnculo"/>
+            <w:rFonts w:ascii="Times New Roman" w:hAnsi="Times New Roman" w:cs="Times New Roman"/>
+            <w:sz w:val="24"/>
+            <w:szCs w:val="24"/>
+            <w:lang w:val="en-US"/>
+          </w:rPr>
+          <w:t>https://github.com/IsraelPortilla/evidencias-del-proyecto-aprende-planetas-Israel-Portilla/tree/d4bca0452a97152585ba1abfccec55cf67e50f1e/Archivos%20Pregunta%2012</w:t>
+        </w:r>
+      </w:hyperlink>
+    </w:p>
+    <w:p>
+      <w:pPr>
+        <w:pStyle w:val="Prrafodelista"/>
+        <w:ind w:left="501"/>
+        <w:rPr>
+          <w:rFonts w:ascii="Times New Roman" w:hAnsi="Times New Roman" w:cs="Times New Roman"/>
+          <w:sz w:val="24"/>
+          <w:szCs w:val="24"/>
+          <w:lang w:val="en-US"/>
         </w:rPr>
       </w:pPr>
     </w:p>
@@ -23008,7 +23225,6 @@
                 <w:szCs w:val="24"/>
                 <w:lang w:val="es-ES"/>
               </w:rPr>
-              <w:lastRenderedPageBreak/>
               <w:t>Principal</w:t>
             </w:r>
           </w:p>
@@ -23652,29 +23868,39 @@
           <w:rFonts w:ascii="Times New Roman" w:hAnsi="Times New Roman" w:cs="Times New Roman"/>
           <w:sz w:val="24"/>
           <w:szCs w:val="24"/>
-          <w:lang w:val="es-ES"/>
-        </w:rPr>
-      </w:pPr>
-      <w:proofErr w:type="gramStart"/>
-      <w:r>
-        <w:rPr>
-          <w:rFonts w:ascii="Times New Roman" w:hAnsi="Times New Roman" w:cs="Times New Roman"/>
-          <w:sz w:val="24"/>
-          <w:szCs w:val="24"/>
-          <w:lang w:val="es-ES"/>
-        </w:rPr>
-        <w:t>Link</w:t>
-      </w:r>
-      <w:proofErr w:type="gramEnd"/>
-      <w:r>
-        <w:rPr>
-          <w:rFonts w:ascii="Times New Roman" w:hAnsi="Times New Roman" w:cs="Times New Roman"/>
-          <w:sz w:val="24"/>
-          <w:szCs w:val="24"/>
-          <w:lang w:val="es-ES"/>
-        </w:rPr>
-        <w:t>:</w:t>
-      </w:r>
+          <w:lang w:val="en-US"/>
+        </w:rPr>
+      </w:pPr>
+      <w:r>
+        <w:rPr>
+          <w:rFonts w:ascii="Times New Roman" w:hAnsi="Times New Roman" w:cs="Times New Roman"/>
+          <w:sz w:val="24"/>
+          <w:szCs w:val="24"/>
+          <w:lang w:val="en-US"/>
+        </w:rPr>
+        <w:t>Link:</w:t>
+      </w:r>
+      <w:r>
+        <w:rPr>
+          <w:rFonts w:ascii="Times New Roman" w:hAnsi="Times New Roman" w:cs="Times New Roman"/>
+          <w:sz w:val="24"/>
+          <w:szCs w:val="24"/>
+          <w:lang w:val="en-US"/>
+        </w:rPr>
+        <w:t xml:space="preserve"> </w:t>
+      </w:r>
+      <w:hyperlink r:id="rId37" w:history="1">
+        <w:r>
+          <w:rPr>
+            <w:rStyle w:val="Hipervnculo"/>
+            <w:rFonts w:ascii="Times New Roman" w:hAnsi="Times New Roman" w:cs="Times New Roman"/>
+            <w:sz w:val="24"/>
+            <w:szCs w:val="24"/>
+            <w:lang w:val="en-US"/>
+          </w:rPr>
+          <w:t>https://github.com/IsraelPortilla/evidencias-del-proyecto-aprende-planetas-Israel-Portilla/tree/d4bca0452a97152585ba1abfccec55cf67e50f1e/Archivos%20Pregunta%2013</w:t>
+        </w:r>
+      </w:hyperlink>
     </w:p>
     <w:p>
       <w:pPr>
@@ -23698,6 +23924,7 @@
           <w:szCs w:val="24"/>
           <w:lang w:val="es-ES"/>
         </w:rPr>
+        <w:lastRenderedPageBreak/>
         <w:t>Indicar 4 ejemplos de formatos de archivos de imágenes que son mapas de bits, 4 ejemplos de formatos de archivos de imágenes que son dibujo de vectores, 4 ejemplos de formatos de archivos de imágenes que son mapas de bits y dibujo de vectores. De los resultados obtenidos en el cuadro de la pregunta 7, cuál formato tiene el tamaño del archivo más pequeño, justifique técnicamente su respuesta</w:t>
       </w:r>
     </w:p>
@@ -24477,7 +24704,6 @@
           <w:sz w:val="24"/>
           <w:szCs w:val="24"/>
         </w:rPr>
-        <w:lastRenderedPageBreak/>
         <w:t>Formato de menor tamaño de la tabla ejercicio 13</w:t>
       </w:r>
     </w:p>
@@ -24521,7 +24747,16 @@
           <w:sz w:val="24"/>
           <w:szCs w:val="24"/>
         </w:rPr>
-        <w:t>) es un formato vectorial, aunque puede contener algún elemento de bits, este tipo de archivo guarda la imagen como comandos de dibujo es decir en líneas, curvas, texto, no como píxeles. Para una imagen de 1024×768, un archivo de mapa de bits sin compresión pesaría 2,25 MB.</w:t>
+        <w:t xml:space="preserve">) es un formato vectorial, aunque puede contener algún elemento de bits, este tipo de archivo guarda la imagen como comandos de dibujo es decir en líneas, curvas, texto, no como píxeles. Para una imagen de </w:t>
+      </w:r>
+      <w:r>
+        <w:rPr>
+          <w:rFonts w:ascii="Times New Roman" w:hAnsi="Times New Roman" w:cs="Times New Roman"/>
+          <w:sz w:val="24"/>
+          <w:szCs w:val="24"/>
+        </w:rPr>
+        <w:lastRenderedPageBreak/>
+        <w:t>1024×768, un archivo de mapa de bits sin compresión pesaría 2,25 MB.</w:t>
       </w:r>
       <w:r>
         <w:rPr>
@@ -24994,7 +25229,6 @@
           <w:sz w:val="24"/>
           <w:szCs w:val="24"/>
         </w:rPr>
-        <w:lastRenderedPageBreak/>
         <w:t>Calidad y pérdida de datos:</w:t>
       </w:r>
     </w:p>
@@ -25151,6 +25385,7 @@
           <w:szCs w:val="24"/>
           <w:lang w:val="es-ES"/>
         </w:rPr>
+        <w:lastRenderedPageBreak/>
         <w:t>JPG (JPEG clásico): usa DCT y compresión con pérdida tradicional.</w:t>
       </w:r>
     </w:p>
@@ -25766,10 +26001,7 @@
     </w:p>
     <w:p>
       <w:pPr>
-        <w:pStyle w:val="Prrafodelista"/>
-        <w:spacing w:line="360" w:lineRule="auto"/>
-        <w:ind w:left="501"/>
-        <w:jc w:val="both"/>
+        <w:spacing w:line="360" w:lineRule="auto"/>
         <w:rPr>
           <w:rFonts w:ascii="Times New Roman" w:hAnsi="Times New Roman" w:cs="Times New Roman"/>
           <w:sz w:val="24"/>
@@ -25780,10 +26012,7 @@
     </w:p>
     <w:p>
       <w:pPr>
-        <w:pStyle w:val="Prrafodelista"/>
-        <w:spacing w:line="360" w:lineRule="auto"/>
-        <w:ind w:left="501"/>
-        <w:jc w:val="both"/>
+        <w:spacing w:line="360" w:lineRule="auto"/>
         <w:rPr>
           <w:rFonts w:ascii="Times New Roman" w:hAnsi="Times New Roman" w:cs="Times New Roman"/>
           <w:sz w:val="24"/>
@@ -25792,257 +26021,9 @@
         </w:rPr>
       </w:pPr>
     </w:p>
-    <w:p>
-      <w:pPr>
-        <w:pStyle w:val="Prrafodelista"/>
-        <w:spacing w:line="360" w:lineRule="auto"/>
-        <w:ind w:left="501"/>
-        <w:jc w:val="both"/>
-        <w:rPr>
-          <w:rFonts w:ascii="Times New Roman" w:hAnsi="Times New Roman" w:cs="Times New Roman"/>
-          <w:sz w:val="24"/>
-          <w:szCs w:val="24"/>
-          <w:lang w:val="es-ES"/>
-        </w:rPr>
-      </w:pPr>
-    </w:p>
-    <w:p>
-      <w:pPr>
-        <w:pStyle w:val="Prrafodelista"/>
-        <w:spacing w:line="360" w:lineRule="auto"/>
-        <w:ind w:left="501"/>
-        <w:jc w:val="both"/>
-        <w:rPr>
-          <w:rFonts w:ascii="Times New Roman" w:hAnsi="Times New Roman" w:cs="Times New Roman"/>
-          <w:sz w:val="24"/>
-          <w:szCs w:val="24"/>
-          <w:lang w:val="es-ES"/>
-        </w:rPr>
-      </w:pPr>
-    </w:p>
-    <w:p>
-      <w:pPr>
-        <w:pStyle w:val="Prrafodelista"/>
-        <w:spacing w:line="360" w:lineRule="auto"/>
-        <w:ind w:left="501"/>
-        <w:jc w:val="both"/>
-        <w:rPr>
-          <w:rFonts w:ascii="Times New Roman" w:hAnsi="Times New Roman" w:cs="Times New Roman"/>
-          <w:sz w:val="24"/>
-          <w:szCs w:val="24"/>
-          <w:lang w:val="es-ES"/>
-        </w:rPr>
-      </w:pPr>
-    </w:p>
-    <w:p>
-      <w:pPr>
-        <w:pStyle w:val="Prrafodelista"/>
-        <w:spacing w:line="360" w:lineRule="auto"/>
-        <w:ind w:left="501"/>
-        <w:jc w:val="both"/>
-        <w:rPr>
-          <w:rFonts w:ascii="Times New Roman" w:hAnsi="Times New Roman" w:cs="Times New Roman"/>
-          <w:sz w:val="24"/>
-          <w:szCs w:val="24"/>
-          <w:lang w:val="es-ES"/>
-        </w:rPr>
-      </w:pPr>
-    </w:p>
-    <w:p>
-      <w:pPr>
-        <w:pStyle w:val="Prrafodelista"/>
-        <w:spacing w:line="360" w:lineRule="auto"/>
-        <w:ind w:left="501"/>
-        <w:jc w:val="both"/>
-        <w:rPr>
-          <w:rFonts w:ascii="Times New Roman" w:hAnsi="Times New Roman" w:cs="Times New Roman"/>
-          <w:sz w:val="24"/>
-          <w:szCs w:val="24"/>
-          <w:lang w:val="es-ES"/>
-        </w:rPr>
-      </w:pPr>
-    </w:p>
-    <w:p>
-      <w:pPr>
-        <w:pStyle w:val="Prrafodelista"/>
-        <w:spacing w:line="360" w:lineRule="auto"/>
-        <w:ind w:left="501"/>
-        <w:jc w:val="both"/>
-        <w:rPr>
-          <w:rFonts w:ascii="Times New Roman" w:hAnsi="Times New Roman" w:cs="Times New Roman"/>
-          <w:sz w:val="24"/>
-          <w:szCs w:val="24"/>
-          <w:lang w:val="es-ES"/>
-        </w:rPr>
-      </w:pPr>
-    </w:p>
-    <w:p>
-      <w:pPr>
-        <w:pStyle w:val="Prrafodelista"/>
-        <w:spacing w:line="360" w:lineRule="auto"/>
-        <w:ind w:left="501"/>
-        <w:jc w:val="both"/>
-        <w:rPr>
-          <w:rFonts w:ascii="Times New Roman" w:hAnsi="Times New Roman" w:cs="Times New Roman"/>
-          <w:sz w:val="24"/>
-          <w:szCs w:val="24"/>
-          <w:lang w:val="es-ES"/>
-        </w:rPr>
-      </w:pPr>
-    </w:p>
-    <w:p>
-      <w:pPr>
-        <w:pStyle w:val="Prrafodelista"/>
-        <w:spacing w:line="360" w:lineRule="auto"/>
-        <w:ind w:left="501"/>
-        <w:jc w:val="both"/>
-        <w:rPr>
-          <w:rFonts w:ascii="Times New Roman" w:hAnsi="Times New Roman" w:cs="Times New Roman"/>
-          <w:sz w:val="24"/>
-          <w:szCs w:val="24"/>
-          <w:lang w:val="es-ES"/>
-        </w:rPr>
-      </w:pPr>
-    </w:p>
-    <w:p>
-      <w:pPr>
-        <w:pStyle w:val="Prrafodelista"/>
-        <w:spacing w:line="360" w:lineRule="auto"/>
-        <w:ind w:left="501"/>
-        <w:jc w:val="both"/>
-        <w:rPr>
-          <w:rFonts w:ascii="Times New Roman" w:hAnsi="Times New Roman" w:cs="Times New Roman"/>
-          <w:sz w:val="24"/>
-          <w:szCs w:val="24"/>
-          <w:lang w:val="es-ES"/>
-        </w:rPr>
-      </w:pPr>
-    </w:p>
-    <w:p>
-      <w:pPr>
-        <w:pStyle w:val="Prrafodelista"/>
-        <w:numPr>
-          <w:ilvl w:val="0"/>
-          <w:numId w:val="50"/>
-        </w:numPr>
-        <w:spacing w:line="360" w:lineRule="auto"/>
-        <w:rPr>
-          <w:rFonts w:ascii="Times New Roman" w:hAnsi="Times New Roman" w:cs="Times New Roman"/>
-          <w:sz w:val="24"/>
-          <w:szCs w:val="24"/>
-          <w:lang w:val="es-ES"/>
-        </w:rPr>
-      </w:pPr>
-      <w:r>
-        <w:rPr>
-          <w:rFonts w:ascii="Times New Roman" w:hAnsi="Times New Roman" w:cs="Times New Roman"/>
-          <w:sz w:val="24"/>
-          <w:szCs w:val="24"/>
-          <w:lang w:val="es-ES"/>
-        </w:rPr>
-        <w:t xml:space="preserve">Indicar 4 ejemplos de formatos de archivos de imágenes que son mapas de bits, 4 ejemplos de formatos de archivos de imágenes que son dibujo de vectores, 4 ejemplos de formatos de archivos de imágenes que son mapas de bits y dibujo de vectores. De los resultados obtenidos en el cuadro de la pregunta 7, cuál formato tiene el tamaño del archivo más pequeño, justifique técnicamente su respuesta. </w:t>
-      </w:r>
-    </w:p>
-    <w:p>
-      <w:pPr>
-        <w:pStyle w:val="Prrafodelista"/>
-        <w:numPr>
-          <w:ilvl w:val="0"/>
-          <w:numId w:val="50"/>
-        </w:numPr>
-        <w:spacing w:line="360" w:lineRule="auto"/>
-        <w:rPr>
-          <w:rFonts w:ascii="Times New Roman" w:hAnsi="Times New Roman" w:cs="Times New Roman"/>
-          <w:sz w:val="24"/>
-          <w:szCs w:val="24"/>
-          <w:lang w:val="es-ES"/>
-        </w:rPr>
-      </w:pPr>
-      <w:r>
-        <w:rPr>
-          <w:rFonts w:ascii="Times New Roman" w:hAnsi="Times New Roman" w:cs="Times New Roman"/>
-          <w:sz w:val="24"/>
-          <w:szCs w:val="24"/>
-          <w:lang w:val="es-ES"/>
-        </w:rPr>
-        <w:t>Indique 2 diferencias TÉCNICAS entre: JPG vs JPEG, JPEG vs JPEG 2000, JPG vs JPEG 2000</w:t>
-      </w:r>
-    </w:p>
-    <w:p>
-      <w:pPr>
-        <w:pStyle w:val="Prrafodelista"/>
-        <w:spacing w:line="360" w:lineRule="auto"/>
-        <w:ind w:left="501"/>
-        <w:rPr>
-          <w:rFonts w:ascii="Times New Roman" w:hAnsi="Times New Roman" w:cs="Times New Roman"/>
-          <w:sz w:val="24"/>
-          <w:szCs w:val="24"/>
-          <w:lang w:val="es-ES"/>
-        </w:rPr>
-      </w:pPr>
-    </w:p>
-    <w:p>
-      <w:pPr>
-        <w:pStyle w:val="Prrafodelista"/>
-        <w:numPr>
-          <w:ilvl w:val="0"/>
-          <w:numId w:val="50"/>
-        </w:numPr>
-        <w:spacing w:line="360" w:lineRule="auto"/>
-        <w:rPr>
-          <w:rFonts w:ascii="Times New Roman" w:hAnsi="Times New Roman" w:cs="Times New Roman"/>
-          <w:sz w:val="24"/>
-          <w:szCs w:val="24"/>
-          <w:lang w:val="es-ES"/>
-        </w:rPr>
-      </w:pPr>
-      <w:r>
-        <w:rPr>
-          <w:rFonts w:ascii="Times New Roman" w:hAnsi="Times New Roman" w:cs="Times New Roman"/>
-          <w:sz w:val="24"/>
-          <w:szCs w:val="24"/>
-          <w:lang w:val="es-ES"/>
-        </w:rPr>
-        <w:t>Indique cuáles son las dimensiones de píxel de una fotografía de 5 x 7 pulgadas escaneada a 400 dpi</w:t>
-      </w:r>
-    </w:p>
-    <w:p>
-      <w:pPr>
-        <w:spacing w:line="360" w:lineRule="auto"/>
-        <w:ind w:left="141"/>
-        <w:rPr>
-          <w:rFonts w:ascii="Times New Roman" w:hAnsi="Times New Roman" w:cs="Times New Roman"/>
-          <w:sz w:val="24"/>
-          <w:szCs w:val="24"/>
-          <w:lang w:val="es-ES"/>
-        </w:rPr>
-      </w:pPr>
-    </w:p>
-    <w:p>
-      <w:pPr>
-        <w:spacing w:line="360" w:lineRule="auto"/>
-        <w:rPr>
-          <w:rFonts w:ascii="Times New Roman" w:hAnsi="Times New Roman" w:cs="Times New Roman"/>
-          <w:sz w:val="24"/>
-          <w:szCs w:val="24"/>
-          <w:lang w:val="es-ES"/>
-        </w:rPr>
-      </w:pPr>
-    </w:p>
-    <w:p>
-      <w:pPr>
-        <w:spacing w:line="360" w:lineRule="auto"/>
-        <w:rPr>
-          <w:rFonts w:ascii="Times New Roman" w:hAnsi="Times New Roman" w:cs="Times New Roman"/>
-          <w:sz w:val="24"/>
-          <w:szCs w:val="24"/>
-          <w:lang w:val="es-ES"/>
-        </w:rPr>
-      </w:pPr>
-    </w:p>
     <w:sectPr>
-      <w:headerReference w:type="default" r:id="rId29"/>
-      <w:footerReference w:type="default" r:id="rId30"/>
+      <w:headerReference w:type="default" r:id="rId38"/>
+      <w:footerReference w:type="default" r:id="rId39"/>
       <w:pgSz w:w="11906" w:h="16838"/>
       <w:pgMar w:top="1417" w:right="1701" w:bottom="1417" w:left="1701" w:header="1247" w:footer="708" w:gutter="0"/>
       <w:cols w:space="708"/>
@@ -35427,6 +35408,121 @@
     </w:lvl>
   </w:abstractNum>
   <w:abstractNum w:abstractNumId="65" w15:restartNumberingAfterBreak="0">
+    <w:nsid w:val="61443D76"/>
+    <w:multiLevelType w:val="hybridMultilevel"/>
+    <w:tmpl w:val="11F2F48A"/>
+    <w:lvl w:ilvl="0" w:tplc="DE44765C">
+      <w:start w:val="1"/>
+      <w:numFmt w:val="bullet"/>
+      <w:lvlText w:val=""/>
+      <w:lvlJc w:val="left"/>
+      <w:pPr>
+        <w:ind w:left="1440" w:hanging="360"/>
+      </w:pPr>
+      <w:rPr>
+        <w:rFonts w:ascii="Symbol" w:hAnsi="Symbol" w:hint="default"/>
+        <w:sz w:val="20"/>
+        <w:szCs w:val="20"/>
+      </w:rPr>
+    </w:lvl>
+    <w:lvl w:ilvl="1" w:tplc="300A0003" w:tentative="1">
+      <w:start w:val="1"/>
+      <w:numFmt w:val="bullet"/>
+      <w:lvlText w:val="o"/>
+      <w:lvlJc w:val="left"/>
+      <w:pPr>
+        <w:ind w:left="2160" w:hanging="360"/>
+      </w:pPr>
+      <w:rPr>
+        <w:rFonts w:ascii="Courier New" w:hAnsi="Courier New" w:cs="Courier New" w:hint="default"/>
+      </w:rPr>
+    </w:lvl>
+    <w:lvl w:ilvl="2" w:tplc="300A0005" w:tentative="1">
+      <w:start w:val="1"/>
+      <w:numFmt w:val="bullet"/>
+      <w:lvlText w:val=""/>
+      <w:lvlJc w:val="left"/>
+      <w:pPr>
+        <w:ind w:left="2880" w:hanging="360"/>
+      </w:pPr>
+      <w:rPr>
+        <w:rFonts w:ascii="Wingdings" w:hAnsi="Wingdings" w:hint="default"/>
+      </w:rPr>
+    </w:lvl>
+    <w:lvl w:ilvl="3" w:tplc="300A0001" w:tentative="1">
+      <w:start w:val="1"/>
+      <w:numFmt w:val="bullet"/>
+      <w:lvlText w:val=""/>
+      <w:lvlJc w:val="left"/>
+      <w:pPr>
+        <w:ind w:left="3600" w:hanging="360"/>
+      </w:pPr>
+      <w:rPr>
+        <w:rFonts w:ascii="Symbol" w:hAnsi="Symbol" w:hint="default"/>
+      </w:rPr>
+    </w:lvl>
+    <w:lvl w:ilvl="4" w:tplc="300A0003" w:tentative="1">
+      <w:start w:val="1"/>
+      <w:numFmt w:val="bullet"/>
+      <w:lvlText w:val="o"/>
+      <w:lvlJc w:val="left"/>
+      <w:pPr>
+        <w:ind w:left="4320" w:hanging="360"/>
+      </w:pPr>
+      <w:rPr>
+        <w:rFonts w:ascii="Courier New" w:hAnsi="Courier New" w:cs="Courier New" w:hint="default"/>
+      </w:rPr>
+    </w:lvl>
+    <w:lvl w:ilvl="5" w:tplc="300A0005" w:tentative="1">
+      <w:start w:val="1"/>
+      <w:numFmt w:val="bullet"/>
+      <w:lvlText w:val=""/>
+      <w:lvlJc w:val="left"/>
+      <w:pPr>
+        <w:ind w:left="5040" w:hanging="360"/>
+      </w:pPr>
+      <w:rPr>
+        <w:rFonts w:ascii="Wingdings" w:hAnsi="Wingdings" w:hint="default"/>
+      </w:rPr>
+    </w:lvl>
+    <w:lvl w:ilvl="6" w:tplc="300A0001" w:tentative="1">
+      <w:start w:val="1"/>
+      <w:numFmt w:val="bullet"/>
+      <w:lvlText w:val=""/>
+      <w:lvlJc w:val="left"/>
+      <w:pPr>
+        <w:ind w:left="5760" w:hanging="360"/>
+      </w:pPr>
+      <w:rPr>
+        <w:rFonts w:ascii="Symbol" w:hAnsi="Symbol" w:hint="default"/>
+      </w:rPr>
+    </w:lvl>
+    <w:lvl w:ilvl="7" w:tplc="300A0003" w:tentative="1">
+      <w:start w:val="1"/>
+      <w:numFmt w:val="bullet"/>
+      <w:lvlText w:val="o"/>
+      <w:lvlJc w:val="left"/>
+      <w:pPr>
+        <w:ind w:left="6480" w:hanging="360"/>
+      </w:pPr>
+      <w:rPr>
+        <w:rFonts w:ascii="Courier New" w:hAnsi="Courier New" w:cs="Courier New" w:hint="default"/>
+      </w:rPr>
+    </w:lvl>
+    <w:lvl w:ilvl="8" w:tplc="300A0005" w:tentative="1">
+      <w:start w:val="1"/>
+      <w:numFmt w:val="bullet"/>
+      <w:lvlText w:val=""/>
+      <w:lvlJc w:val="left"/>
+      <w:pPr>
+        <w:ind w:left="7200" w:hanging="360"/>
+      </w:pPr>
+      <w:rPr>
+        <w:rFonts w:ascii="Wingdings" w:hAnsi="Wingdings" w:hint="default"/>
+      </w:rPr>
+    </w:lvl>
+  </w:abstractNum>
+  <w:abstractNum w:abstractNumId="66" w15:restartNumberingAfterBreak="0">
     <w:nsid w:val="61A7024F"/>
     <w:multiLevelType w:val="hybridMultilevel"/>
     <w:tmpl w:val="3522B630"/>
@@ -35539,7 +35635,7 @@
       </w:rPr>
     </w:lvl>
   </w:abstractNum>
-  <w:abstractNum w:abstractNumId="66" w15:restartNumberingAfterBreak="0">
+  <w:abstractNum w:abstractNumId="67" w15:restartNumberingAfterBreak="0">
     <w:nsid w:val="61C91DD7"/>
     <w:multiLevelType w:val="hybridMultilevel"/>
     <w:tmpl w:val="D45C44FE"/>
@@ -35652,7 +35748,7 @@
       </w:rPr>
     </w:lvl>
   </w:abstractNum>
-  <w:abstractNum w:abstractNumId="67" w15:restartNumberingAfterBreak="0">
+  <w:abstractNum w:abstractNumId="68" w15:restartNumberingAfterBreak="0">
     <w:nsid w:val="63A0429C"/>
     <w:multiLevelType w:val="hybridMultilevel"/>
     <w:tmpl w:val="4F2A8AA6"/>
@@ -35765,7 +35861,7 @@
       </w:rPr>
     </w:lvl>
   </w:abstractNum>
-  <w:abstractNum w:abstractNumId="68" w15:restartNumberingAfterBreak="0">
+  <w:abstractNum w:abstractNumId="69" w15:restartNumberingAfterBreak="0">
     <w:nsid w:val="653B4B7D"/>
     <w:multiLevelType w:val="multilevel"/>
     <w:tmpl w:val="6778EFC0"/>
@@ -35878,7 +35974,7 @@
       </w:pPr>
     </w:lvl>
   </w:abstractNum>
-  <w:abstractNum w:abstractNumId="69" w15:restartNumberingAfterBreak="0">
+  <w:abstractNum w:abstractNumId="70" w15:restartNumberingAfterBreak="0">
     <w:nsid w:val="66C616CA"/>
     <w:multiLevelType w:val="multilevel"/>
     <w:tmpl w:val="65A26EFE"/>
@@ -36028,7 +36124,7 @@
       </w:rPr>
     </w:lvl>
   </w:abstractNum>
-  <w:abstractNum w:abstractNumId="70" w15:restartNumberingAfterBreak="0">
+  <w:abstractNum w:abstractNumId="71" w15:restartNumberingAfterBreak="0">
     <w:nsid w:val="690B06F8"/>
     <w:multiLevelType w:val="hybridMultilevel"/>
     <w:tmpl w:val="F3CC6EC0"/>
@@ -36141,7 +36237,7 @@
       </w:rPr>
     </w:lvl>
   </w:abstractNum>
-  <w:abstractNum w:abstractNumId="71" w15:restartNumberingAfterBreak="0">
+  <w:abstractNum w:abstractNumId="72" w15:restartNumberingAfterBreak="0">
     <w:nsid w:val="6A580747"/>
     <w:multiLevelType w:val="multilevel"/>
     <w:tmpl w:val="B80664EE"/>
@@ -36286,7 +36382,7 @@
       </w:rPr>
     </w:lvl>
   </w:abstractNum>
-  <w:abstractNum w:abstractNumId="72" w15:restartNumberingAfterBreak="0">
+  <w:abstractNum w:abstractNumId="73" w15:restartNumberingAfterBreak="0">
     <w:nsid w:val="6A5B6091"/>
     <w:multiLevelType w:val="multilevel"/>
     <w:tmpl w:val="C71AAA22"/>
@@ -36399,7 +36495,7 @@
       </w:pPr>
     </w:lvl>
   </w:abstractNum>
-  <w:abstractNum w:abstractNumId="73" w15:restartNumberingAfterBreak="0">
+  <w:abstractNum w:abstractNumId="74" w15:restartNumberingAfterBreak="0">
     <w:nsid w:val="6A7B4685"/>
     <w:multiLevelType w:val="multilevel"/>
     <w:tmpl w:val="AEC0816A"/>
@@ -36544,7 +36640,7 @@
       </w:rPr>
     </w:lvl>
   </w:abstractNum>
-  <w:abstractNum w:abstractNumId="74" w15:restartNumberingAfterBreak="0">
+  <w:abstractNum w:abstractNumId="75" w15:restartNumberingAfterBreak="0">
     <w:nsid w:val="6ABF7595"/>
     <w:multiLevelType w:val="multilevel"/>
     <w:tmpl w:val="3276432A"/>
@@ -36693,7 +36789,7 @@
       </w:rPr>
     </w:lvl>
   </w:abstractNum>
-  <w:abstractNum w:abstractNumId="75" w15:restartNumberingAfterBreak="0">
+  <w:abstractNum w:abstractNumId="76" w15:restartNumberingAfterBreak="0">
     <w:nsid w:val="6B13055D"/>
     <w:multiLevelType w:val="multilevel"/>
     <w:tmpl w:val="D8EC8A12"/>
@@ -36842,7 +36938,7 @@
       </w:rPr>
     </w:lvl>
   </w:abstractNum>
-  <w:abstractNum w:abstractNumId="76" w15:restartNumberingAfterBreak="0">
+  <w:abstractNum w:abstractNumId="77" w15:restartNumberingAfterBreak="0">
     <w:nsid w:val="6C1A74AB"/>
     <w:multiLevelType w:val="hybridMultilevel"/>
     <w:tmpl w:val="CD04B7F8"/>
@@ -36955,7 +37051,7 @@
       </w:rPr>
     </w:lvl>
   </w:abstractNum>
-  <w:abstractNum w:abstractNumId="77" w15:restartNumberingAfterBreak="0">
+  <w:abstractNum w:abstractNumId="78" w15:restartNumberingAfterBreak="0">
     <w:nsid w:val="6E7414BC"/>
     <w:multiLevelType w:val="multilevel"/>
     <w:tmpl w:val="262CE09A"/>
@@ -37104,7 +37200,7 @@
       </w:rPr>
     </w:lvl>
   </w:abstractNum>
-  <w:abstractNum w:abstractNumId="78" w15:restartNumberingAfterBreak="0">
+  <w:abstractNum w:abstractNumId="79" w15:restartNumberingAfterBreak="0">
     <w:nsid w:val="6EEB7CCA"/>
     <w:multiLevelType w:val="multilevel"/>
     <w:tmpl w:val="56FC9DE4"/>
@@ -37253,7 +37349,7 @@
       </w:rPr>
     </w:lvl>
   </w:abstractNum>
-  <w:abstractNum w:abstractNumId="79" w15:restartNumberingAfterBreak="0">
+  <w:abstractNum w:abstractNumId="80" w15:restartNumberingAfterBreak="0">
     <w:nsid w:val="6F12466A"/>
     <w:multiLevelType w:val="multilevel"/>
     <w:tmpl w:val="2EAE5238"/>
@@ -37366,7 +37462,7 @@
       </w:pPr>
     </w:lvl>
   </w:abstractNum>
-  <w:abstractNum w:abstractNumId="80" w15:restartNumberingAfterBreak="0">
+  <w:abstractNum w:abstractNumId="81" w15:restartNumberingAfterBreak="0">
     <w:nsid w:val="72AB63C3"/>
     <w:multiLevelType w:val="multilevel"/>
     <w:tmpl w:val="FE56D366"/>
@@ -37515,7 +37611,7 @@
       </w:rPr>
     </w:lvl>
   </w:abstractNum>
-  <w:abstractNum w:abstractNumId="81" w15:restartNumberingAfterBreak="0">
+  <w:abstractNum w:abstractNumId="82" w15:restartNumberingAfterBreak="0">
     <w:nsid w:val="74164538"/>
     <w:multiLevelType w:val="hybridMultilevel"/>
     <w:tmpl w:val="B4C2EC32"/>
@@ -37630,7 +37726,7 @@
       </w:rPr>
     </w:lvl>
   </w:abstractNum>
-  <w:abstractNum w:abstractNumId="82" w15:restartNumberingAfterBreak="0">
+  <w:abstractNum w:abstractNumId="83" w15:restartNumberingAfterBreak="0">
     <w:nsid w:val="75080358"/>
     <w:multiLevelType w:val="hybridMultilevel"/>
     <w:tmpl w:val="DC2AFB32"/>
@@ -37743,7 +37839,7 @@
       </w:rPr>
     </w:lvl>
   </w:abstractNum>
-  <w:abstractNum w:abstractNumId="83" w15:restartNumberingAfterBreak="0">
+  <w:abstractNum w:abstractNumId="84" w15:restartNumberingAfterBreak="0">
     <w:nsid w:val="7564473C"/>
     <w:multiLevelType w:val="hybridMultilevel"/>
     <w:tmpl w:val="305471F8"/>
@@ -37856,7 +37952,7 @@
       </w:rPr>
     </w:lvl>
   </w:abstractNum>
-  <w:abstractNum w:abstractNumId="84" w15:restartNumberingAfterBreak="0">
+  <w:abstractNum w:abstractNumId="85" w15:restartNumberingAfterBreak="0">
     <w:nsid w:val="76F2663D"/>
     <w:multiLevelType w:val="multilevel"/>
     <w:tmpl w:val="10A4BD1C"/>
@@ -38005,7 +38101,7 @@
       </w:rPr>
     </w:lvl>
   </w:abstractNum>
-  <w:abstractNum w:abstractNumId="85" w15:restartNumberingAfterBreak="0">
+  <w:abstractNum w:abstractNumId="86" w15:restartNumberingAfterBreak="0">
     <w:nsid w:val="76FC7215"/>
     <w:multiLevelType w:val="multilevel"/>
     <w:tmpl w:val="9AA06D2E"/>
@@ -38154,7 +38250,7 @@
       </w:rPr>
     </w:lvl>
   </w:abstractNum>
-  <w:abstractNum w:abstractNumId="86" w15:restartNumberingAfterBreak="0">
+  <w:abstractNum w:abstractNumId="87" w15:restartNumberingAfterBreak="0">
     <w:nsid w:val="7BF11A6F"/>
     <w:multiLevelType w:val="multilevel"/>
     <w:tmpl w:val="C61C9574"/>
@@ -38299,7 +38395,7 @@
       </w:rPr>
     </w:lvl>
   </w:abstractNum>
-  <w:abstractNum w:abstractNumId="87" w15:restartNumberingAfterBreak="0">
+  <w:abstractNum w:abstractNumId="88" w15:restartNumberingAfterBreak="0">
     <w:nsid w:val="7D0E6418"/>
     <w:multiLevelType w:val="multilevel"/>
     <w:tmpl w:val="FF24D27C"/>
@@ -38444,7 +38540,7 @@
       </w:rPr>
     </w:lvl>
   </w:abstractNum>
-  <w:abstractNum w:abstractNumId="88" w15:restartNumberingAfterBreak="0">
+  <w:abstractNum w:abstractNumId="89" w15:restartNumberingAfterBreak="0">
     <w:nsid w:val="7FC75758"/>
     <w:multiLevelType w:val="hybridMultilevel"/>
     <w:tmpl w:val="BA3639A0"/>
@@ -38564,7 +38660,7 @@
     <w:abstractNumId w:val="22"/>
   </w:num>
   <w:num w:numId="3" w16cid:durableId="925764824">
-    <w:abstractNumId w:val="76"/>
+    <w:abstractNumId w:val="77"/>
   </w:num>
   <w:num w:numId="4" w16cid:durableId="1334458065">
     <w:abstractNumId w:val="0"/>
@@ -38591,16 +38687,16 @@
     <w:abstractNumId w:val="24"/>
   </w:num>
   <w:num w:numId="12" w16cid:durableId="1083456428">
+    <w:abstractNumId w:val="84"/>
+  </w:num>
+  <w:num w:numId="13" w16cid:durableId="1958488472">
+    <w:abstractNumId w:val="71"/>
+  </w:num>
+  <w:num w:numId="14" w16cid:durableId="1551989397">
     <w:abstractNumId w:val="83"/>
   </w:num>
-  <w:num w:numId="13" w16cid:durableId="1958488472">
-    <w:abstractNumId w:val="70"/>
-  </w:num>
-  <w:num w:numId="14" w16cid:durableId="1551989397">
+  <w:num w:numId="15" w16cid:durableId="1119490591">
     <w:abstractNumId w:val="82"/>
-  </w:num>
-  <w:num w:numId="15" w16cid:durableId="1119490591">
-    <w:abstractNumId w:val="81"/>
   </w:num>
   <w:num w:numId="16" w16cid:durableId="1679575499">
     <w:abstractNumId w:val="11"/>
@@ -38612,7 +38708,7 @@
     <w:abstractNumId w:val="21"/>
   </w:num>
   <w:num w:numId="19" w16cid:durableId="1191602820">
-    <w:abstractNumId w:val="79"/>
+    <w:abstractNumId w:val="80"/>
   </w:num>
   <w:num w:numId="20" w16cid:durableId="1812012825">
     <w:abstractNumId w:val="29"/>
@@ -38621,7 +38717,7 @@
     <w:abstractNumId w:val="27"/>
   </w:num>
   <w:num w:numId="22" w16cid:durableId="904686958">
-    <w:abstractNumId w:val="72"/>
+    <w:abstractNumId w:val="73"/>
   </w:num>
   <w:num w:numId="23" w16cid:durableId="254482440">
     <w:abstractNumId w:val="60"/>
@@ -38639,16 +38735,16 @@
     <w:abstractNumId w:val="14"/>
   </w:num>
   <w:num w:numId="28" w16cid:durableId="653223904">
-    <w:abstractNumId w:val="68"/>
+    <w:abstractNumId w:val="69"/>
   </w:num>
   <w:num w:numId="29" w16cid:durableId="86391660">
     <w:abstractNumId w:val="53"/>
   </w:num>
   <w:num w:numId="30" w16cid:durableId="853151539">
-    <w:abstractNumId w:val="75"/>
+    <w:abstractNumId w:val="76"/>
   </w:num>
   <w:num w:numId="31" w16cid:durableId="1145388971">
-    <w:abstractNumId w:val="84"/>
+    <w:abstractNumId w:val="85"/>
   </w:num>
   <w:num w:numId="32" w16cid:durableId="268005722">
     <w:abstractNumId w:val="36"/>
@@ -38666,7 +38762,7 @@
     <w:abstractNumId w:val="56"/>
   </w:num>
   <w:num w:numId="37" w16cid:durableId="518354305">
-    <w:abstractNumId w:val="69"/>
+    <w:abstractNumId w:val="70"/>
   </w:num>
   <w:num w:numId="38" w16cid:durableId="1261453713">
     <w:abstractNumId w:val="34"/>
@@ -38684,7 +38780,7 @@
     <w:abstractNumId w:val="19"/>
   </w:num>
   <w:num w:numId="43" w16cid:durableId="6031434">
-    <w:abstractNumId w:val="85"/>
+    <w:abstractNumId w:val="86"/>
   </w:num>
   <w:num w:numId="44" w16cid:durableId="1531841003">
     <w:abstractNumId w:val="23"/>
@@ -38696,7 +38792,7 @@
     <w:abstractNumId w:val="7"/>
   </w:num>
   <w:num w:numId="47" w16cid:durableId="967974133">
-    <w:abstractNumId w:val="80"/>
+    <w:abstractNumId w:val="81"/>
   </w:num>
   <w:num w:numId="48" w16cid:durableId="1487431516">
     <w:abstractNumId w:val="10"/>
@@ -38714,19 +38810,19 @@
     <w:abstractNumId w:val="20"/>
   </w:num>
   <w:num w:numId="53" w16cid:durableId="79103272">
-    <w:abstractNumId w:val="71"/>
+    <w:abstractNumId w:val="72"/>
   </w:num>
   <w:num w:numId="54" w16cid:durableId="1257203821">
-    <w:abstractNumId w:val="65"/>
+    <w:abstractNumId w:val="66"/>
   </w:num>
   <w:num w:numId="55" w16cid:durableId="93212809">
-    <w:abstractNumId w:val="88"/>
+    <w:abstractNumId w:val="89"/>
   </w:num>
   <w:num w:numId="56" w16cid:durableId="533662498">
-    <w:abstractNumId w:val="73"/>
+    <w:abstractNumId w:val="74"/>
   </w:num>
   <w:num w:numId="57" w16cid:durableId="1282761506">
-    <w:abstractNumId w:val="86"/>
+    <w:abstractNumId w:val="87"/>
   </w:num>
   <w:num w:numId="58" w16cid:durableId="1427657676">
     <w:abstractNumId w:val="30"/>
@@ -38747,10 +38843,10 @@
     <w:abstractNumId w:val="4"/>
   </w:num>
   <w:num w:numId="64" w16cid:durableId="1738478259">
-    <w:abstractNumId w:val="78"/>
+    <w:abstractNumId w:val="79"/>
   </w:num>
   <w:num w:numId="65" w16cid:durableId="2826867">
-    <w:abstractNumId w:val="77"/>
+    <w:abstractNumId w:val="78"/>
   </w:num>
   <w:num w:numId="66" w16cid:durableId="1078866727">
     <w:abstractNumId w:val="59"/>
@@ -38771,7 +38867,7 @@
     <w:abstractNumId w:val="13"/>
   </w:num>
   <w:num w:numId="72" w16cid:durableId="362169583">
-    <w:abstractNumId w:val="74"/>
+    <w:abstractNumId w:val="75"/>
   </w:num>
   <w:num w:numId="73" w16cid:durableId="254829086">
     <w:abstractNumId w:val="49"/>
@@ -38795,7 +38891,7 @@
     <w:abstractNumId w:val="40"/>
   </w:num>
   <w:num w:numId="80" w16cid:durableId="1086727260">
-    <w:abstractNumId w:val="87"/>
+    <w:abstractNumId w:val="88"/>
   </w:num>
   <w:num w:numId="81" w16cid:durableId="981927654">
     <w:abstractNumId w:val="45"/>
@@ -38810,10 +38906,10 @@
     <w:abstractNumId w:val="12"/>
   </w:num>
   <w:num w:numId="85" w16cid:durableId="472331596">
-    <w:abstractNumId w:val="67"/>
+    <w:abstractNumId w:val="68"/>
   </w:num>
   <w:num w:numId="86" w16cid:durableId="1760102405">
-    <w:abstractNumId w:val="66"/>
+    <w:abstractNumId w:val="67"/>
   </w:num>
   <w:num w:numId="87" w16cid:durableId="766344467">
     <w:abstractNumId w:val="8"/>
@@ -38823,6 +38919,9 @@
   </w:num>
   <w:num w:numId="89" w16cid:durableId="1682466777">
     <w:abstractNumId w:val="64"/>
+  </w:num>
+  <w:num w:numId="90" w16cid:durableId="1205564155">
+    <w:abstractNumId w:val="65"/>
   </w:num>
   <w:numIdMacAtCleanup w:val="89"/>
 </w:numbering>
@@ -39591,6 +39690,18 @@
       <w:color w:val="666666"/>
     </w:rPr>
   </w:style>
+  <w:style w:type="character" w:styleId="Hipervnculovisitado">
+    <w:name w:val="FollowedHyperlink"/>
+    <w:basedOn w:val="Fuentedeprrafopredeter"/>
+    <w:uiPriority w:val="99"/>
+    <w:semiHidden/>
+    <w:unhideWhenUsed/>
+    <w:rsid w:val="00616B3D"/>
+    <w:rPr>
+      <w:color w:val="800080" w:themeColor="followedHyperlink"/>
+      <w:u w:val="single"/>
+    </w:rPr>
+  </w:style>
 </w:styles>
 </file>
 

</xml_diff>